<commit_message>
Pushed everything out by one week
We took an extra week for ListActivities and the first version of the
Tide app
</commit_message>
<xml_diff>
--- a/CS235AM_Syllabus_17SP.docx
+++ b/CS235AM_Syllabus_17SP.docx
@@ -1,6 +1,6 @@
 
 <file path=word/document.xml><?xml version="1.0" encoding="utf-8"?>
-<w:document xmlns:wpc="http://schemas.microsoft.com/office/word/2010/wordprocessingCanvas" xmlns:mo="http://schemas.microsoft.com/office/mac/office/2008/main" xmlns:mc="http://schemas.openxmlformats.org/markup-compatibility/2006" xmlns:mv="urn:schemas-microsoft-com:mac:vml" xmlns:o="urn:schemas-microsoft-com:office:office" xmlns:r="http://schemas.openxmlformats.org/officeDocument/2006/relationships" xmlns:m="http://schemas.openxmlformats.org/officeDocument/2006/math" xmlns:v="urn:schemas-microsoft-com:vml" xmlns:wp14="http://schemas.microsoft.com/office/word/2010/wordprocessingDrawing" xmlns:wp="http://schemas.openxmlformats.org/drawingml/2006/wordprocessingDrawing" xmlns:w10="urn:schemas-microsoft-com:office:word" xmlns:w="http://schemas.openxmlformats.org/wordprocessingml/2006/main" xmlns:w14="http://schemas.microsoft.com/office/word/2010/wordml" xmlns:w15="http://schemas.microsoft.com/office/word/2012/wordml" xmlns:wpg="http://schemas.microsoft.com/office/word/2010/wordprocessingGroup" xmlns:wpi="http://schemas.microsoft.com/office/word/2010/wordprocessingInk" xmlns:wne="http://schemas.microsoft.com/office/word/2006/wordml" xmlns:wps="http://schemas.microsoft.com/office/word/2010/wordprocessingShape" mc:Ignorable="w14 w15 wp14">
+<w:document xmlns:wpc="http://schemas.microsoft.com/office/word/2010/wordprocessingCanvas" xmlns:mo="http://schemas.microsoft.com/office/mac/office/2008/main" xmlns:mc="http://schemas.openxmlformats.org/markup-compatibility/2006" xmlns:mv="urn:schemas-microsoft-com:mac:vml" xmlns:o="urn:schemas-microsoft-com:office:office" xmlns:r="http://schemas.openxmlformats.org/officeDocument/2006/relationships" xmlns:m="http://schemas.openxmlformats.org/officeDocument/2006/math" xmlns:v="urn:schemas-microsoft-com:vml" xmlns:wp14="http://schemas.microsoft.com/office/word/2010/wordprocessingDrawing" xmlns:wp="http://schemas.openxmlformats.org/drawingml/2006/wordprocessingDrawing" xmlns:w10="urn:schemas-microsoft-com:office:word" xmlns:w="http://schemas.openxmlformats.org/wordprocessingml/2006/main" xmlns:w14="http://schemas.microsoft.com/office/word/2010/wordml" xmlns:wpg="http://schemas.microsoft.com/office/word/2010/wordprocessingGroup" xmlns:wpi="http://schemas.microsoft.com/office/word/2010/wordprocessingInk" xmlns:wne="http://schemas.microsoft.com/office/word/2006/wordml" xmlns:wps="http://schemas.microsoft.com/office/word/2010/wordprocessingShape" mc:Ignorable="w14 wp14">
   <w:body>
     <w:p>
       <w:pPr>
@@ -1800,7 +1800,7 @@
         </w:rPr>
         <w:t xml:space="preserve"> </w:t>
       </w:r>
-      <w:hyperlink r:id="rId7" w:history="1">
+      <w:hyperlink r:id="rId8" w:history="1">
         <w:r>
           <w:rPr>
             <w:rStyle w:val="Hyperlink"/>
@@ -2032,7 +2032,7 @@
         </w:tabs>
         <w:ind w:left="360"/>
       </w:pPr>
-      <w:hyperlink r:id="rId8" w:history="1">
+      <w:hyperlink r:id="rId9" w:history="1">
         <w:r>
           <w:rPr>
             <w:rStyle w:val="Hyperlink"/>
@@ -2295,7 +2295,7 @@
       <w:r>
         <w:t xml:space="preserve">Xamarin Studio is free and can be downloaded from </w:t>
       </w:r>
-      <w:hyperlink r:id="rId9" w:history="1">
+      <w:hyperlink r:id="rId10" w:history="1">
         <w:r>
           <w:rPr>
             <w:rStyle w:val="Hyperlink"/>
@@ -2323,7 +2323,7 @@
         </w:tabs>
         <w:ind w:left="360"/>
       </w:pPr>
-      <w:hyperlink r:id="rId10" w:history="1">
+      <w:hyperlink r:id="rId11" w:history="1">
         <w:r>
           <w:rPr>
             <w:rStyle w:val="Hyperlink"/>
@@ -2406,7 +2406,7 @@
       <w:r>
         <w:t xml:space="preserve">Microsoft also provides an </w:t>
       </w:r>
-      <w:hyperlink r:id="rId11" w:history="1">
+      <w:hyperlink r:id="rId12" w:history="1">
         <w:r>
           <w:rPr>
             <w:rStyle w:val="Hyperlink"/>
@@ -2494,8 +2494,6 @@
           <w:u w:color="0000FF"/>
         </w:rPr>
       </w:pPr>
-      <w:bookmarkStart w:id="0" w:name="_GoBack"/>
-      <w:bookmarkEnd w:id="0"/>
       <w:r>
         <w:rPr>
           <w:b/>
@@ -4617,15 +4615,7 @@
         <w:t xml:space="preserve"> encouraged to discuss labs </w:t>
       </w:r>
       <w:r>
-        <w:t xml:space="preserve">and to use each other as resources, each student is responsible for his/her own work. In other </w:t>
-      </w:r>
-      <w:proofErr w:type="gramStart"/>
-      <w:r>
-        <w:t>words</w:t>
-      </w:r>
-      <w:proofErr w:type="gramEnd"/>
-      <w:r>
-        <w:t xml:space="preserve"> you can help each other, but you can’t copy </w:t>
+        <w:t xml:space="preserve">and to use each other as resources, each student is responsible for his/her own work. In other words you can help each other, but you can’t copy </w:t>
       </w:r>
       <w:r>
         <w:t>any part of someone else’s work. The end product must be each student’s own individual work.</w:t>
@@ -5588,21 +5578,7 @@
         <w:rPr>
           <w:bCs/>
         </w:rPr>
-        <w:t xml:space="preserve">To request </w:t>
-      </w:r>
-      <w:proofErr w:type="gramStart"/>
-      <w:r>
-        <w:rPr>
-          <w:bCs/>
-        </w:rPr>
-        <w:t>accommodations</w:t>
-      </w:r>
-      <w:proofErr w:type="gramEnd"/>
-      <w:r>
-        <w:rPr>
-          <w:bCs/>
-        </w:rPr>
-        <w:t xml:space="preserve"> contact the Center for Accessible Resources at (541) 463-5150 or AccessibleResources@lanecc.edu</w:t>
+        <w:t>To request accommodations contact the Center for Accessible Resources at (541) 463-5150 or AccessibleResources@lanecc.edu</w:t>
       </w:r>
     </w:p>
     <w:p>
@@ -5646,8 +5622,8 @@
           <w:i/>
         </w:rPr>
         <w:sectPr>
-          <w:footerReference w:type="default" r:id="rId12"/>
-          <w:headerReference w:type="first" r:id="rId13"/>
+          <w:footerReference w:type="default" r:id="rId13"/>
+          <w:headerReference w:type="first" r:id="rId14"/>
           <w:pgSz w:w="12240" w:h="15840"/>
           <w:pgMar w:top="1296" w:right="1440" w:bottom="1296" w:left="1440" w:header="720" w:footer="720" w:gutter="0"/>
           <w:cols w:space="720"/>
@@ -6024,7 +6000,7 @@
             </w:tcBorders>
           </w:tcPr>
           <w:p>
-            <w:hyperlink r:id="rId14" w:history="1">
+            <w:hyperlink r:id="rId15" w:history="1">
               <w:r>
                 <w:rPr>
                   <w:rStyle w:val="Hyperlink"/>
@@ -6043,7 +6019,7 @@
                 <w:tab w:val="right" w:pos="9360"/>
               </w:tabs>
             </w:pPr>
-            <w:hyperlink r:id="rId15" w:history="1">
+            <w:hyperlink r:id="rId16" w:history="1">
               <w:r>
                 <w:rPr>
                   <w:rStyle w:val="Hyperlink"/>
@@ -6065,7 +6041,7 @@
                 <w:rStyle w:val="Hyperlink"/>
               </w:rPr>
             </w:pPr>
-            <w:hyperlink r:id="rId16" w:history="1">
+            <w:hyperlink r:id="rId17" w:history="1">
               <w:r>
                 <w:rPr>
                   <w:rStyle w:val="Hyperlink"/>
@@ -6084,7 +6060,7 @@
                 <w:tab w:val="right" w:pos="9360"/>
               </w:tabs>
             </w:pPr>
-            <w:hyperlink r:id="rId17" w:history="1">
+            <w:hyperlink r:id="rId18" w:history="1">
               <w:r>
                 <w:rPr>
                   <w:rStyle w:val="Hyperlink"/>
@@ -6092,7 +6068,7 @@
                 <w:t>Android Resources</w:t>
               </w:r>
             </w:hyperlink>
-            <w:hyperlink r:id="rId18" w:history="1"/>
+            <w:hyperlink r:id="rId19" w:history="1"/>
           </w:p>
         </w:tc>
         <w:tc>
@@ -6355,7 +6331,7 @@
             </w:tcBorders>
           </w:tcPr>
           <w:p>
-            <w:hyperlink r:id="rId19" w:history="1">
+            <w:hyperlink r:id="rId20" w:history="1">
               <w:r>
                 <w:rPr>
                   <w:rStyle w:val="Hyperlink"/>
@@ -6549,7 +6525,7 @@
                 <w:rStyle w:val="Hyperlink"/>
               </w:rPr>
             </w:pPr>
-            <w:hyperlink r:id="rId20" w:history="1">
+            <w:hyperlink r:id="rId21" w:history="1">
               <w:r>
                 <w:rPr>
                   <w:rStyle w:val="Hyperlink"/>
@@ -6608,15 +6584,7 @@
               <w:t>,</w:t>
             </w:r>
             <w:r>
-              <w:t xml:space="preserve"> </w:t>
-            </w:r>
-            <w:proofErr w:type="gramStart"/>
-            <w:r>
-              <w:t>Who</w:t>
-            </w:r>
-            <w:proofErr w:type="gramEnd"/>
-            <w:r>
-              <w:t xml:space="preserve"> said it quiz, </w:t>
+              <w:t xml:space="preserve"> Who said it quiz, </w:t>
             </w:r>
             <w:r>
               <w:t xml:space="preserve"> </w:t>
@@ -6841,7 +6809,7 @@
             </w:tcBorders>
           </w:tcPr>
           <w:p>
-            <w:hyperlink r:id="rId21" w:history="1">
+            <w:hyperlink r:id="rId22" w:history="1">
               <w:proofErr w:type="spellStart"/>
               <w:r>
                 <w:rPr>
@@ -7093,11 +7061,7 @@
               <w:right w:val="single" w:sz="4" w:space="0" w:color="auto"/>
             </w:tcBorders>
           </w:tcPr>
-          <w:p>
-            <w:r>
-              <w:t>UI Layouts and Orientation</w:t>
-            </w:r>
-          </w:p>
+          <w:p/>
         </w:tc>
         <w:tc>
           <w:tcPr>
@@ -7118,23 +7082,6 @@
                 <w:tab w:val="right" w:pos="9360"/>
               </w:tabs>
             </w:pPr>
-            <w:hyperlink r:id="rId22" w:history="1">
-              <w:r>
-                <w:rPr>
-                  <w:rStyle w:val="Hyperlink"/>
-                </w:rPr>
-                <w:t>User Interface</w:t>
-              </w:r>
-            </w:hyperlink>
-            <w:r>
-              <w:t xml:space="preserve"> </w:t>
-            </w:r>
-            <w:r>
-              <w:br/>
-            </w:r>
-            <w:r>
-              <w:t>(Section on Layouts)</w:t>
-            </w:r>
           </w:p>
         </w:tc>
         <w:tc>
@@ -7145,34 +7092,6 @@
               <w:left w:val="single" w:sz="4" w:space="0" w:color="auto"/>
             </w:tcBorders>
           </w:tcPr>
-          <w:p>
-            <w:pPr>
-              <w:tabs>
-                <w:tab w:val="left" w:pos="360"/>
-                <w:tab w:val="left" w:pos="2160"/>
-                <w:tab w:val="right" w:pos="4320"/>
-                <w:tab w:val="left" w:pos="4500"/>
-                <w:tab w:val="right" w:pos="9360"/>
-              </w:tabs>
-            </w:pPr>
-            <w:r>
-              <w:t>Reading quiz 5</w:t>
-            </w:r>
-          </w:p>
-          <w:p>
-            <w:pPr>
-              <w:tabs>
-                <w:tab w:val="left" w:pos="360"/>
-                <w:tab w:val="left" w:pos="2160"/>
-                <w:tab w:val="right" w:pos="4320"/>
-                <w:tab w:val="left" w:pos="4500"/>
-                <w:tab w:val="right" w:pos="9360"/>
-              </w:tabs>
-            </w:pPr>
-            <w:r>
-              <w:t>Lab 5: layout and orientation app – Pig game v1</w:t>
-            </w:r>
-          </w:p>
           <w:p>
             <w:pPr>
               <w:pStyle w:val="ListParagraph"/>
@@ -7189,45 +7108,12 @@
               </w:tabs>
             </w:pPr>
             <w:r>
-              <w:t>Beta</w:t>
-            </w:r>
-          </w:p>
-          <w:p>
-            <w:pPr>
-              <w:pStyle w:val="ListParagraph"/>
-              <w:numPr>
-                <w:ilvl w:val="0"/>
-                <w:numId w:val="25"/>
-              </w:numPr>
-              <w:tabs>
-                <w:tab w:val="left" w:pos="360"/>
-                <w:tab w:val="left" w:pos="2160"/>
-                <w:tab w:val="right" w:pos="4320"/>
-                <w:tab w:val="left" w:pos="4500"/>
-                <w:tab w:val="right" w:pos="9360"/>
-              </w:tabs>
-            </w:pPr>
-            <w:r>
-              <w:t>Code Review</w:t>
-            </w:r>
-          </w:p>
-          <w:p>
-            <w:pPr>
-              <w:pStyle w:val="ListParagraph"/>
-              <w:numPr>
-                <w:ilvl w:val="0"/>
-                <w:numId w:val="25"/>
-              </w:numPr>
-              <w:tabs>
-                <w:tab w:val="left" w:pos="360"/>
-                <w:tab w:val="left" w:pos="2160"/>
-                <w:tab w:val="right" w:pos="4320"/>
-                <w:tab w:val="left" w:pos="4500"/>
-                <w:tab w:val="right" w:pos="9360"/>
-              </w:tabs>
-            </w:pPr>
-            <w:r>
-              <w:t>Release</w:t>
+              <w:t>Term Project Prop</w:t>
+            </w:r>
+            <w:bookmarkStart w:id="0" w:name="_GoBack"/>
+            <w:bookmarkEnd w:id="0"/>
+            <w:r>
+              <w:t>osal</w:t>
             </w:r>
           </w:p>
         </w:tc>
@@ -7250,7 +7136,7 @@
               </w:tabs>
             </w:pPr>
             <w:r>
-              <w:t>5/2</w:t>
+              <w:t>5/11</w:t>
             </w:r>
           </w:p>
           <w:p>
@@ -7263,48 +7149,6 @@
                 <w:tab w:val="right" w:pos="9360"/>
               </w:tabs>
             </w:pPr>
-          </w:p>
-          <w:p>
-            <w:pPr>
-              <w:tabs>
-                <w:tab w:val="left" w:pos="360"/>
-                <w:tab w:val="left" w:pos="2160"/>
-                <w:tab w:val="right" w:pos="4320"/>
-                <w:tab w:val="left" w:pos="4500"/>
-                <w:tab w:val="right" w:pos="9360"/>
-              </w:tabs>
-            </w:pPr>
-            <w:r>
-              <w:t>5/6</w:t>
-            </w:r>
-          </w:p>
-          <w:p>
-            <w:pPr>
-              <w:tabs>
-                <w:tab w:val="left" w:pos="360"/>
-                <w:tab w:val="left" w:pos="2160"/>
-                <w:tab w:val="right" w:pos="4320"/>
-                <w:tab w:val="left" w:pos="4500"/>
-                <w:tab w:val="right" w:pos="9360"/>
-              </w:tabs>
-            </w:pPr>
-            <w:r>
-              <w:t>5/9</w:t>
-            </w:r>
-          </w:p>
-          <w:p>
-            <w:pPr>
-              <w:tabs>
-                <w:tab w:val="left" w:pos="360"/>
-                <w:tab w:val="left" w:pos="2160"/>
-                <w:tab w:val="right" w:pos="4320"/>
-                <w:tab w:val="left" w:pos="4500"/>
-                <w:tab w:val="right" w:pos="9360"/>
-              </w:tabs>
-            </w:pPr>
-            <w:r>
-              <w:t>5/13</w:t>
-            </w:r>
           </w:p>
         </w:tc>
       </w:tr>
@@ -7330,8 +7174,8 @@
       <w:tblGrid>
         <w:gridCol w:w="1350"/>
         <w:gridCol w:w="3600"/>
-        <w:gridCol w:w="3960"/>
-        <w:gridCol w:w="3870"/>
+        <w:gridCol w:w="3240"/>
+        <w:gridCol w:w="4590"/>
         <w:gridCol w:w="1112"/>
       </w:tblGrid>
       <w:tr>
@@ -7413,14 +7257,13 @@
               </w:tabs>
             </w:pPr>
             <w:r>
-              <w:t>UI Fragments</w:t>
-            </w:r>
-          </w:p>
-          <w:p/>
-        </w:tc>
-        <w:tc>
-          <w:tcPr>
-            <w:tcW w:w="3960" w:type="dxa"/>
+              <w:t>UI Layouts and Orientation</w:t>
+            </w:r>
+          </w:p>
+        </w:tc>
+        <w:tc>
+          <w:tcPr>
+            <w:tcW w:w="3240" w:type="dxa"/>
             <w:tcBorders>
               <w:top w:val="single" w:sz="4" w:space="0" w:color="auto"/>
               <w:left w:val="single" w:sz="4" w:space="0" w:color="auto"/>
@@ -7430,10 +7273,271 @@
           <w:p>
             <w:pPr>
               <w:rPr>
+                <w:color w:val="0000FF"/>
+                <w:u w:val="single"/>
+              </w:rPr>
+            </w:pPr>
+            <w:hyperlink r:id="rId23" w:history="1">
+              <w:r>
+                <w:rPr>
+                  <w:rStyle w:val="Hyperlink"/>
+                </w:rPr>
+                <w:t>User Interface</w:t>
+              </w:r>
+            </w:hyperlink>
+            <w:r>
+              <w:t xml:space="preserve"> </w:t>
+            </w:r>
+            <w:r>
+              <w:br/>
+              <w:t>(Section on Layouts)</w:t>
+            </w:r>
+          </w:p>
+        </w:tc>
+        <w:tc>
+          <w:tcPr>
+            <w:tcW w:w="4590" w:type="dxa"/>
+            <w:tcBorders>
+              <w:top w:val="single" w:sz="4" w:space="0" w:color="auto"/>
+              <w:left w:val="single" w:sz="4" w:space="0" w:color="auto"/>
+            </w:tcBorders>
+          </w:tcPr>
+          <w:p>
+            <w:pPr>
+              <w:tabs>
+                <w:tab w:val="left" w:pos="360"/>
+                <w:tab w:val="left" w:pos="2160"/>
+                <w:tab w:val="right" w:pos="4320"/>
+                <w:tab w:val="left" w:pos="4500"/>
+                <w:tab w:val="right" w:pos="9360"/>
+              </w:tabs>
+            </w:pPr>
+            <w:r>
+              <w:t>Reading quiz 5</w:t>
+            </w:r>
+          </w:p>
+          <w:p>
+            <w:pPr>
+              <w:tabs>
+                <w:tab w:val="left" w:pos="360"/>
+                <w:tab w:val="left" w:pos="2160"/>
+                <w:tab w:val="right" w:pos="4320"/>
+                <w:tab w:val="left" w:pos="4500"/>
+                <w:tab w:val="right" w:pos="9360"/>
+              </w:tabs>
+            </w:pPr>
+            <w:r>
+              <w:t>Lab 5: layout and orientation</w:t>
+            </w:r>
+            <w:r>
+              <w:t xml:space="preserve"> </w:t>
+            </w:r>
+            <w:r>
+              <w:t>– Pig game v1</w:t>
+            </w:r>
+          </w:p>
+          <w:p>
+            <w:pPr>
+              <w:pStyle w:val="ListParagraph"/>
+              <w:numPr>
+                <w:ilvl w:val="0"/>
+                <w:numId w:val="26"/>
+              </w:numPr>
+              <w:tabs>
+                <w:tab w:val="left" w:pos="360"/>
+                <w:tab w:val="left" w:pos="2160"/>
+                <w:tab w:val="right" w:pos="4320"/>
+                <w:tab w:val="left" w:pos="4500"/>
+                <w:tab w:val="right" w:pos="9360"/>
+              </w:tabs>
+            </w:pPr>
+            <w:r>
+              <w:t>Beta</w:t>
+            </w:r>
+          </w:p>
+          <w:p>
+            <w:pPr>
+              <w:pStyle w:val="ListParagraph"/>
+              <w:numPr>
+                <w:ilvl w:val="0"/>
+                <w:numId w:val="26"/>
+              </w:numPr>
+              <w:tabs>
+                <w:tab w:val="left" w:pos="360"/>
+                <w:tab w:val="left" w:pos="2160"/>
+                <w:tab w:val="right" w:pos="4320"/>
+                <w:tab w:val="left" w:pos="4500"/>
+                <w:tab w:val="right" w:pos="9360"/>
+              </w:tabs>
+            </w:pPr>
+            <w:r>
+              <w:t>Code Review</w:t>
+            </w:r>
+          </w:p>
+          <w:p>
+            <w:pPr>
+              <w:pStyle w:val="ListParagraph"/>
+              <w:numPr>
+                <w:ilvl w:val="0"/>
+                <w:numId w:val="26"/>
+              </w:numPr>
+            </w:pPr>
+            <w:r>
+              <w:t>Release</w:t>
+            </w:r>
+          </w:p>
+        </w:tc>
+        <w:tc>
+          <w:tcPr>
+            <w:tcW w:w="1112" w:type="dxa"/>
+            <w:tcBorders>
+              <w:top w:val="single" w:sz="4" w:space="0" w:color="auto"/>
+              <w:left w:val="single" w:sz="4" w:space="0" w:color="auto"/>
+            </w:tcBorders>
+          </w:tcPr>
+          <w:p>
+            <w:r>
+              <w:t>5/9</w:t>
+            </w:r>
+          </w:p>
+          <w:p/>
+          <w:p>
+            <w:r>
+              <w:t>5/13</w:t>
+            </w:r>
+          </w:p>
+          <w:p>
+            <w:r>
+              <w:t>5/16</w:t>
+            </w:r>
+          </w:p>
+          <w:p>
+            <w:r>
+              <w:t>5/20</w:t>
+            </w:r>
+          </w:p>
+        </w:tc>
+      </w:tr>
+      <w:tr>
+        <w:trPr>
+          <w:trHeight w:val="260"/>
+        </w:trPr>
+        <w:tc>
+          <w:tcPr>
+            <w:tcW w:w="1350" w:type="dxa"/>
+            <w:tcBorders>
+              <w:top w:val="single" w:sz="4" w:space="0" w:color="auto"/>
+              <w:right w:val="single" w:sz="4" w:space="0" w:color="auto"/>
+            </w:tcBorders>
+          </w:tcPr>
+          <w:p>
+            <w:pPr>
+              <w:tabs>
+                <w:tab w:val="left" w:pos="2160"/>
+                <w:tab w:val="right" w:pos="4320"/>
+                <w:tab w:val="left" w:pos="4500"/>
+                <w:tab w:val="right" w:pos="9360"/>
+              </w:tabs>
+              <w:rPr>
+                <w:b/>
+                <w:bCs/>
+              </w:rPr>
+            </w:pPr>
+            <w:r>
+              <w:rPr>
+                <w:b/>
+                <w:bCs/>
+              </w:rPr>
+              <w:t>7</w:t>
+            </w:r>
+          </w:p>
+          <w:p>
+            <w:pPr>
+              <w:tabs>
+                <w:tab w:val="left" w:pos="2160"/>
+                <w:tab w:val="right" w:pos="4320"/>
+                <w:tab w:val="left" w:pos="4500"/>
+                <w:tab w:val="right" w:pos="9360"/>
+              </w:tabs>
+            </w:pPr>
+            <w:r>
+              <w:t>5/</w:t>
+            </w:r>
+            <w:r>
+              <w:t>14 – 5/20</w:t>
+            </w:r>
+          </w:p>
+        </w:tc>
+        <w:tc>
+          <w:tcPr>
+            <w:tcW w:w="3600" w:type="dxa"/>
+            <w:tcBorders>
+              <w:top w:val="single" w:sz="4" w:space="0" w:color="auto"/>
+              <w:right w:val="single" w:sz="4" w:space="0" w:color="auto"/>
+            </w:tcBorders>
+          </w:tcPr>
+          <w:p>
+            <w:pPr>
+              <w:tabs>
+                <w:tab w:val="left" w:pos="360"/>
+                <w:tab w:val="left" w:pos="2160"/>
+                <w:tab w:val="right" w:pos="4320"/>
+                <w:tab w:val="left" w:pos="4500"/>
+                <w:tab w:val="right" w:pos="9360"/>
+              </w:tabs>
+            </w:pPr>
+            <w:r>
+              <w:t>UI Fragments</w:t>
+            </w:r>
+          </w:p>
+          <w:p>
+            <w:pPr>
+              <w:tabs>
+                <w:tab w:val="left" w:pos="360"/>
+                <w:tab w:val="left" w:pos="2160"/>
+                <w:tab w:val="right" w:pos="4320"/>
+                <w:tab w:val="left" w:pos="4500"/>
+                <w:tab w:val="right" w:pos="9360"/>
+              </w:tabs>
+            </w:pPr>
+          </w:p>
+          <w:p>
+            <w:pPr>
+              <w:tabs>
+                <w:tab w:val="left" w:pos="360"/>
+                <w:tab w:val="left" w:pos="2160"/>
+                <w:tab w:val="right" w:pos="4320"/>
+                <w:tab w:val="left" w:pos="4500"/>
+                <w:tab w:val="right" w:pos="9360"/>
+              </w:tabs>
+              <w:rPr>
+                <w:i/>
+              </w:rPr>
+            </w:pPr>
+            <w:r>
+              <w:rPr>
+                <w:i/>
+              </w:rPr>
+              <w:t>Brian will be at Google I/O this week</w:t>
+            </w:r>
+          </w:p>
+        </w:tc>
+        <w:tc>
+          <w:tcPr>
+            <w:tcW w:w="3240" w:type="dxa"/>
+            <w:tcBorders>
+              <w:top w:val="single" w:sz="4" w:space="0" w:color="auto"/>
+              <w:left w:val="single" w:sz="4" w:space="0" w:color="auto"/>
+              <w:right w:val="single" w:sz="4" w:space="0" w:color="auto"/>
+            </w:tcBorders>
+          </w:tcPr>
+          <w:p>
+            <w:pPr>
+              <w:rPr>
                 <w:rStyle w:val="Hyperlink"/>
               </w:rPr>
             </w:pPr>
-            <w:hyperlink r:id="rId23" w:history="1">
+            <w:hyperlink r:id="rId24" w:history="1">
               <w:r>
                 <w:rPr>
                   <w:rStyle w:val="Hyperlink"/>
@@ -7450,13 +7554,7 @@
             </w:pPr>
           </w:p>
           <w:p>
-            <w:pPr>
-              <w:rPr>
-                <w:color w:val="0000FF"/>
-                <w:u w:val="single"/>
-              </w:rPr>
-            </w:pPr>
-            <w:hyperlink r:id="rId24" w:history="1">
+            <w:hyperlink r:id="rId25" w:history="1">
               <w:proofErr w:type="spellStart"/>
               <w:r>
                 <w:rPr>
@@ -7472,17 +7570,19 @@
                 <w:t xml:space="preserve"> UI Element</w:t>
               </w:r>
             </w:hyperlink>
+            <w:proofErr w:type="gramStart"/>
             <w:r>
               <w:rPr>
                 <w:rStyle w:val="Hyperlink"/>
               </w:rPr>
               <w:t xml:space="preserve">  ?</w:t>
             </w:r>
-          </w:p>
-        </w:tc>
-        <w:tc>
-          <w:tcPr>
-            <w:tcW w:w="3870" w:type="dxa"/>
+            <w:proofErr w:type="gramEnd"/>
+          </w:p>
+        </w:tc>
+        <w:tc>
+          <w:tcPr>
+            <w:tcW w:w="4590" w:type="dxa"/>
             <w:tcBorders>
               <w:top w:val="single" w:sz="4" w:space="0" w:color="auto"/>
               <w:left w:val="single" w:sz="4" w:space="0" w:color="auto"/>
@@ -7490,7 +7590,7 @@
           </w:tcPr>
           <w:p>
             <w:r>
-              <w:t xml:space="preserve"> Reading quiz 6</w:t>
+              <w:t>Reading quiz 6</w:t>
             </w:r>
           </w:p>
           <w:p>
@@ -7503,7 +7603,7 @@
               <w:pStyle w:val="ListParagraph"/>
               <w:numPr>
                 <w:ilvl w:val="0"/>
-                <w:numId w:val="26"/>
+                <w:numId w:val="27"/>
               </w:numPr>
             </w:pPr>
             <w:r>
@@ -7515,7 +7615,7 @@
               <w:pStyle w:val="ListParagraph"/>
               <w:numPr>
                 <w:ilvl w:val="0"/>
-                <w:numId w:val="26"/>
+                <w:numId w:val="27"/>
               </w:numPr>
             </w:pPr>
             <w:r>
@@ -7527,7 +7627,7 @@
               <w:pStyle w:val="ListParagraph"/>
               <w:numPr>
                 <w:ilvl w:val="0"/>
-                <w:numId w:val="26"/>
+                <w:numId w:val="27"/>
               </w:numPr>
             </w:pPr>
             <w:r>
@@ -7545,30 +7645,30 @@
           </w:tcPr>
           <w:p>
             <w:r>
-              <w:t>5/9</w:t>
+              <w:t>5/14</w:t>
             </w:r>
           </w:p>
           <w:p/>
           <w:p>
             <w:r>
-              <w:t>5/13</w:t>
-            </w:r>
-          </w:p>
-          <w:p>
-            <w:r>
-              <w:t>5/16</w:t>
-            </w:r>
-          </w:p>
-          <w:p>
-            <w:r>
               <w:t>5/20</w:t>
+            </w:r>
+          </w:p>
+          <w:p>
+            <w:r>
+              <w:t>5/23</w:t>
+            </w:r>
+          </w:p>
+          <w:p>
+            <w:r>
+              <w:t>5/27</w:t>
             </w:r>
           </w:p>
         </w:tc>
       </w:tr>
       <w:tr>
         <w:trPr>
-          <w:trHeight w:val="260"/>
+          <w:trHeight w:val="323"/>
         </w:trPr>
         <w:tc>
           <w:tcPr>
@@ -7587,32 +7687,30 @@
                 <w:tab w:val="right" w:pos="9360"/>
               </w:tabs>
               <w:rPr>
+                <w:bCs/>
+              </w:rPr>
+            </w:pPr>
+            <w:r>
+              <w:rPr>
                 <w:b/>
                 <w:bCs/>
               </w:rPr>
-            </w:pPr>
-            <w:r>
-              <w:rPr>
-                <w:b/>
+              <w:t>8</w:t>
+            </w:r>
+            <w:r>
+              <w:br/>
+            </w:r>
+            <w:r>
+              <w:rPr>
                 <w:bCs/>
               </w:rPr>
-              <w:t>7</w:t>
-            </w:r>
-          </w:p>
-          <w:p>
-            <w:pPr>
-              <w:tabs>
-                <w:tab w:val="left" w:pos="2160"/>
-                <w:tab w:val="right" w:pos="4320"/>
-                <w:tab w:val="left" w:pos="4500"/>
-                <w:tab w:val="right" w:pos="9360"/>
-              </w:tabs>
-            </w:pPr>
-            <w:r>
               <w:t>5/</w:t>
             </w:r>
             <w:r>
-              <w:t>14 – 5/20</w:t>
+              <w:rPr>
+                <w:bCs/>
+              </w:rPr>
+              <w:t>21 – 5/27</w:t>
             </w:r>
           </w:p>
         </w:tc>
@@ -7663,30 +7761,10 @@
               </w:tabs>
             </w:pPr>
           </w:p>
-          <w:p>
-            <w:pPr>
-              <w:tabs>
-                <w:tab w:val="left" w:pos="360"/>
-                <w:tab w:val="left" w:pos="2160"/>
-                <w:tab w:val="right" w:pos="4320"/>
-                <w:tab w:val="left" w:pos="4500"/>
-                <w:tab w:val="right" w:pos="9360"/>
-              </w:tabs>
-              <w:rPr>
-                <w:i/>
-              </w:rPr>
-            </w:pPr>
-            <w:r>
-              <w:rPr>
-                <w:i/>
-              </w:rPr>
-              <w:t>Brian will be at Google I/O this week</w:t>
-            </w:r>
-          </w:p>
-        </w:tc>
-        <w:tc>
-          <w:tcPr>
-            <w:tcW w:w="3960" w:type="dxa"/>
+        </w:tc>
+        <w:tc>
+          <w:tcPr>
+            <w:tcW w:w="3240" w:type="dxa"/>
             <w:tcBorders>
               <w:top w:val="single" w:sz="4" w:space="0" w:color="auto"/>
               <w:left w:val="single" w:sz="4" w:space="0" w:color="auto"/>
@@ -7694,7 +7772,7 @@
             </w:tcBorders>
           </w:tcPr>
           <w:p>
-            <w:hyperlink r:id="rId25" w:history="1">
+            <w:hyperlink r:id="rId26" w:history="1">
               <w:r>
                 <w:rPr>
                   <w:rStyle w:val="Hyperlink"/>
@@ -7706,7 +7784,7 @@
         </w:tc>
         <w:tc>
           <w:tcPr>
-            <w:tcW w:w="3870" w:type="dxa"/>
+            <w:tcW w:w="4590" w:type="dxa"/>
             <w:tcBorders>
               <w:top w:val="single" w:sz="4" w:space="0" w:color="auto"/>
               <w:left w:val="single" w:sz="4" w:space="0" w:color="auto"/>
@@ -7719,10 +7797,7 @@
           </w:p>
           <w:p>
             <w:r>
-              <w:t xml:space="preserve">Lab </w:t>
-            </w:r>
-            <w:r>
-              <w:t>7: SQLite Database – Tide table</w:t>
+              <w:t>Lab 7: SQLite Database – Tide table</w:t>
             </w:r>
           </w:p>
           <w:p>
@@ -7730,7 +7805,7 @@
               <w:pStyle w:val="ListParagraph"/>
               <w:numPr>
                 <w:ilvl w:val="0"/>
-                <w:numId w:val="27"/>
+                <w:numId w:val="28"/>
               </w:numPr>
             </w:pPr>
             <w:r>
@@ -7742,7 +7817,7 @@
               <w:pStyle w:val="ListParagraph"/>
               <w:numPr>
                 <w:ilvl w:val="0"/>
-                <w:numId w:val="27"/>
+                <w:numId w:val="28"/>
               </w:numPr>
             </w:pPr>
             <w:r>
@@ -7754,8 +7829,15 @@
               <w:pStyle w:val="ListParagraph"/>
               <w:numPr>
                 <w:ilvl w:val="0"/>
-                <w:numId w:val="27"/>
+                <w:numId w:val="28"/>
               </w:numPr>
+              <w:tabs>
+                <w:tab w:val="left" w:pos="360"/>
+                <w:tab w:val="left" w:pos="2160"/>
+                <w:tab w:val="right" w:pos="4320"/>
+                <w:tab w:val="left" w:pos="4500"/>
+                <w:tab w:val="right" w:pos="9360"/>
+              </w:tabs>
             </w:pPr>
             <w:r>
               <w:t>Release</w:t>
@@ -7771,31 +7853,77 @@
             </w:tcBorders>
           </w:tcPr>
           <w:p>
-            <w:r>
-              <w:t>5/14</w:t>
-            </w:r>
-          </w:p>
-          <w:p/>
-          <w:p>
-            <w:r>
-              <w:t>5/20</w:t>
-            </w:r>
-          </w:p>
-          <w:p>
+            <w:pPr>
+              <w:tabs>
+                <w:tab w:val="left" w:pos="360"/>
+                <w:tab w:val="left" w:pos="2160"/>
+                <w:tab w:val="right" w:pos="4320"/>
+                <w:tab w:val="left" w:pos="4500"/>
+                <w:tab w:val="right" w:pos="9360"/>
+              </w:tabs>
+            </w:pPr>
             <w:r>
               <w:t>5/23</w:t>
             </w:r>
           </w:p>
           <w:p>
+            <w:pPr>
+              <w:tabs>
+                <w:tab w:val="left" w:pos="360"/>
+                <w:tab w:val="left" w:pos="2160"/>
+                <w:tab w:val="right" w:pos="4320"/>
+                <w:tab w:val="left" w:pos="4500"/>
+                <w:tab w:val="right" w:pos="9360"/>
+              </w:tabs>
+            </w:pPr>
+          </w:p>
+          <w:p>
+            <w:pPr>
+              <w:tabs>
+                <w:tab w:val="left" w:pos="360"/>
+                <w:tab w:val="left" w:pos="2160"/>
+                <w:tab w:val="right" w:pos="4320"/>
+                <w:tab w:val="left" w:pos="4500"/>
+                <w:tab w:val="right" w:pos="9360"/>
+              </w:tabs>
+            </w:pPr>
             <w:r>
               <w:t>5/27</w:t>
+            </w:r>
+          </w:p>
+          <w:p>
+            <w:pPr>
+              <w:tabs>
+                <w:tab w:val="left" w:pos="360"/>
+                <w:tab w:val="left" w:pos="2160"/>
+                <w:tab w:val="right" w:pos="4320"/>
+                <w:tab w:val="left" w:pos="4500"/>
+                <w:tab w:val="right" w:pos="9360"/>
+              </w:tabs>
+            </w:pPr>
+            <w:r>
+              <w:t>5/30</w:t>
+            </w:r>
+          </w:p>
+          <w:p>
+            <w:pPr>
+              <w:tabs>
+                <w:tab w:val="left" w:pos="360"/>
+                <w:tab w:val="left" w:pos="2160"/>
+                <w:tab w:val="right" w:pos="4320"/>
+                <w:tab w:val="left" w:pos="4500"/>
+                <w:tab w:val="right" w:pos="9360"/>
+              </w:tabs>
+            </w:pPr>
+            <w:r>
+              <w:t>6/3</w:t>
             </w:r>
           </w:p>
         </w:tc>
       </w:tr>
       <w:tr>
         <w:trPr>
-          <w:trHeight w:val="323"/>
+          <w:trHeight w:val="125"/>
         </w:trPr>
         <w:tc>
           <w:tcPr>
@@ -7814,30 +7942,51 @@
                 <w:tab w:val="right" w:pos="9360"/>
               </w:tabs>
               <w:rPr>
-                <w:bCs/>
-              </w:rPr>
-            </w:pPr>
-            <w:r>
-              <w:rPr>
                 <w:b/>
                 <w:bCs/>
               </w:rPr>
-              <w:t>8</w:t>
-            </w:r>
-            <w:r>
-              <w:br/>
-            </w:r>
-            <w:r>
-              <w:rPr>
+            </w:pPr>
+            <w:r>
+              <w:rPr>
+                <w:b/>
                 <w:bCs/>
               </w:rPr>
+              <w:t>9</w:t>
+            </w:r>
+          </w:p>
+          <w:p>
+            <w:pPr>
+              <w:tabs>
+                <w:tab w:val="left" w:pos="2160"/>
+                <w:tab w:val="right" w:pos="4320"/>
+                <w:tab w:val="left" w:pos="4500"/>
+                <w:tab w:val="right" w:pos="9360"/>
+              </w:tabs>
+            </w:pPr>
+            <w:r>
               <w:t>5/</w:t>
             </w:r>
             <w:r>
-              <w:rPr>
-                <w:bCs/>
-              </w:rPr>
-              <w:t>21 – 5/27</w:t>
+              <w:t>28 – 6/3</w:t>
+            </w:r>
+          </w:p>
+          <w:p>
+            <w:pPr>
+              <w:tabs>
+                <w:tab w:val="left" w:pos="2160"/>
+                <w:tab w:val="right" w:pos="4320"/>
+                <w:tab w:val="left" w:pos="4500"/>
+                <w:tab w:val="right" w:pos="9360"/>
+              </w:tabs>
+              <w:rPr>
+                <w:i/>
+              </w:rPr>
+            </w:pPr>
+            <w:r>
+              <w:rPr>
+                <w:i/>
+              </w:rPr>
+              <w:t>Memorial Day</w:t>
             </w:r>
           </w:p>
         </w:tc>
@@ -7874,10 +8023,36 @@
               </w:tabs>
             </w:pPr>
           </w:p>
-        </w:tc>
-        <w:tc>
-          <w:tcPr>
-            <w:tcW w:w="3960" w:type="dxa"/>
+          <w:p>
+            <w:pPr>
+              <w:tabs>
+                <w:tab w:val="left" w:pos="360"/>
+                <w:tab w:val="left" w:pos="2160"/>
+                <w:tab w:val="right" w:pos="4320"/>
+                <w:tab w:val="left" w:pos="4500"/>
+                <w:tab w:val="right" w:pos="9360"/>
+              </w:tabs>
+              <w:rPr>
+                <w:i/>
+              </w:rPr>
+            </w:pPr>
+            <w:r>
+              <w:rPr>
+                <w:i/>
+              </w:rPr>
+              <w:t>No class on Monday</w:t>
+            </w:r>
+            <w:r>
+              <w:rPr>
+                <w:i/>
+              </w:rPr>
+              <w:t xml:space="preserve"> 5/29</w:t>
+            </w:r>
+          </w:p>
+        </w:tc>
+        <w:tc>
+          <w:tcPr>
+            <w:tcW w:w="3240" w:type="dxa"/>
             <w:tcBorders>
               <w:top w:val="single" w:sz="4" w:space="0" w:color="auto"/>
               <w:left w:val="single" w:sz="4" w:space="0" w:color="auto"/>
@@ -7885,7 +8060,7 @@
             </w:tcBorders>
           </w:tcPr>
           <w:p>
-            <w:hyperlink r:id="rId26" w:history="1">
+            <w:hyperlink r:id="rId27" w:history="1">
               <w:r>
                 <w:rPr>
                   <w:rStyle w:val="Hyperlink"/>
@@ -7897,7 +8072,7 @@
         </w:tc>
         <w:tc>
           <w:tcPr>
-            <w:tcW w:w="3870" w:type="dxa"/>
+            <w:tcW w:w="4590" w:type="dxa"/>
             <w:tcBorders>
               <w:top w:val="single" w:sz="4" w:space="0" w:color="auto"/>
               <w:left w:val="single" w:sz="4" w:space="0" w:color="auto"/>
@@ -7928,10 +8103,7 @@
               </w:tabs>
             </w:pPr>
             <w:r>
-              <w:t>La</w:t>
-            </w:r>
-            <w:r>
-              <w:t>b 8: Web Service – Tide table</w:t>
+              <w:t>Lab 8: Web Service – Tide table</w:t>
             </w:r>
           </w:p>
           <w:p>
@@ -8001,77 +8173,31 @@
             </w:tcBorders>
           </w:tcPr>
           <w:p>
-            <w:pPr>
-              <w:tabs>
-                <w:tab w:val="left" w:pos="360"/>
-                <w:tab w:val="left" w:pos="2160"/>
-                <w:tab w:val="right" w:pos="4320"/>
-                <w:tab w:val="left" w:pos="4500"/>
-                <w:tab w:val="right" w:pos="9360"/>
-              </w:tabs>
-            </w:pPr>
-            <w:r>
-              <w:t>5/23</w:t>
-            </w:r>
-          </w:p>
-          <w:p>
-            <w:pPr>
-              <w:tabs>
-                <w:tab w:val="left" w:pos="360"/>
-                <w:tab w:val="left" w:pos="2160"/>
-                <w:tab w:val="right" w:pos="4320"/>
-                <w:tab w:val="left" w:pos="4500"/>
-                <w:tab w:val="right" w:pos="9360"/>
-              </w:tabs>
-            </w:pPr>
-          </w:p>
-          <w:p>
-            <w:pPr>
-              <w:tabs>
-                <w:tab w:val="left" w:pos="360"/>
-                <w:tab w:val="left" w:pos="2160"/>
-                <w:tab w:val="right" w:pos="4320"/>
-                <w:tab w:val="left" w:pos="4500"/>
-                <w:tab w:val="right" w:pos="9360"/>
-              </w:tabs>
-            </w:pPr>
-            <w:r>
-              <w:t>5/27</w:t>
-            </w:r>
-          </w:p>
-          <w:p>
-            <w:pPr>
-              <w:tabs>
-                <w:tab w:val="left" w:pos="360"/>
-                <w:tab w:val="left" w:pos="2160"/>
-                <w:tab w:val="right" w:pos="4320"/>
-                <w:tab w:val="left" w:pos="4500"/>
-                <w:tab w:val="right" w:pos="9360"/>
-              </w:tabs>
-            </w:pPr>
             <w:r>
               <w:t>5/30</w:t>
             </w:r>
           </w:p>
-          <w:p>
-            <w:pPr>
-              <w:tabs>
-                <w:tab w:val="left" w:pos="360"/>
-                <w:tab w:val="left" w:pos="2160"/>
-                <w:tab w:val="right" w:pos="4320"/>
-                <w:tab w:val="left" w:pos="4500"/>
-                <w:tab w:val="right" w:pos="9360"/>
-              </w:tabs>
-            </w:pPr>
+          <w:p/>
+          <w:p>
             <w:r>
               <w:t>6/3</w:t>
+            </w:r>
+          </w:p>
+          <w:p>
+            <w:r>
+              <w:t>6/6</w:t>
+            </w:r>
+          </w:p>
+          <w:p>
+            <w:r>
+              <w:t>6/10</w:t>
             </w:r>
           </w:p>
         </w:tc>
       </w:tr>
       <w:tr>
         <w:trPr>
-          <w:trHeight w:val="125"/>
+          <w:trHeight w:val="530"/>
         </w:trPr>
         <w:tc>
           <w:tcPr>
@@ -8099,42 +8225,20 @@
                 <w:b/>
                 <w:bCs/>
               </w:rPr>
-              <w:t>9</w:t>
-            </w:r>
-          </w:p>
-          <w:p>
-            <w:pPr>
-              <w:tabs>
-                <w:tab w:val="left" w:pos="2160"/>
-                <w:tab w:val="right" w:pos="4320"/>
-                <w:tab w:val="left" w:pos="4500"/>
-                <w:tab w:val="right" w:pos="9360"/>
-              </w:tabs>
-            </w:pPr>
-            <w:r>
-              <w:t>5/</w:t>
-            </w:r>
-            <w:r>
-              <w:t>28 – 6/3</w:t>
-            </w:r>
-          </w:p>
-          <w:p>
-            <w:pPr>
-              <w:tabs>
-                <w:tab w:val="left" w:pos="2160"/>
-                <w:tab w:val="right" w:pos="4320"/>
-                <w:tab w:val="left" w:pos="4500"/>
-                <w:tab w:val="right" w:pos="9360"/>
-              </w:tabs>
-              <w:rPr>
-                <w:i/>
-              </w:rPr>
-            </w:pPr>
-            <w:r>
-              <w:rPr>
-                <w:i/>
-              </w:rPr>
-              <w:t>Memorial Day</w:t>
+              <w:t>10</w:t>
+            </w:r>
+          </w:p>
+          <w:p>
+            <w:pPr>
+              <w:tabs>
+                <w:tab w:val="left" w:pos="2160"/>
+                <w:tab w:val="right" w:pos="4320"/>
+                <w:tab w:val="left" w:pos="4500"/>
+                <w:tab w:val="right" w:pos="9360"/>
+              </w:tabs>
+            </w:pPr>
+            <w:r>
+              <w:t>6/4 – 6/10</w:t>
             </w:r>
           </w:p>
         </w:tc>
@@ -8170,51 +8274,16 @@
                 <w:tab w:val="right" w:pos="9360"/>
               </w:tabs>
             </w:pPr>
+            <w:proofErr w:type="spellStart"/>
             <w:r>
               <w:t>Geolocation</w:t>
             </w:r>
-          </w:p>
-          <w:p>
-            <w:pPr>
-              <w:tabs>
-                <w:tab w:val="left" w:pos="360"/>
-                <w:tab w:val="left" w:pos="2160"/>
-                <w:tab w:val="right" w:pos="4320"/>
-                <w:tab w:val="left" w:pos="4500"/>
-                <w:tab w:val="right" w:pos="9360"/>
-              </w:tabs>
-            </w:pPr>
-          </w:p>
-          <w:p>
-            <w:pPr>
-              <w:tabs>
-                <w:tab w:val="left" w:pos="360"/>
-                <w:tab w:val="left" w:pos="2160"/>
-                <w:tab w:val="right" w:pos="4320"/>
-                <w:tab w:val="left" w:pos="4500"/>
-                <w:tab w:val="right" w:pos="9360"/>
-              </w:tabs>
-              <w:rPr>
-                <w:i/>
-              </w:rPr>
-            </w:pPr>
-            <w:r>
-              <w:rPr>
-                <w:i/>
-              </w:rPr>
-              <w:t>No class on Monday</w:t>
-            </w:r>
-            <w:r>
-              <w:rPr>
-                <w:i/>
-              </w:rPr>
-              <w:t xml:space="preserve"> 5/29</w:t>
-            </w:r>
-          </w:p>
-        </w:tc>
-        <w:tc>
-          <w:tcPr>
-            <w:tcW w:w="3960" w:type="dxa"/>
+            <w:proofErr w:type="spellEnd"/>
+          </w:p>
+        </w:tc>
+        <w:tc>
+          <w:tcPr>
+            <w:tcW w:w="3240" w:type="dxa"/>
             <w:tcBorders>
               <w:top w:val="single" w:sz="4" w:space="0" w:color="auto"/>
               <w:left w:val="single" w:sz="4" w:space="0" w:color="auto"/>
@@ -8222,7 +8291,7 @@
             </w:tcBorders>
           </w:tcPr>
           <w:p>
-            <w:hyperlink r:id="rId27" w:history="1">
+            <w:hyperlink r:id="rId28" w:history="1">
               <w:r>
                 <w:rPr>
                   <w:rStyle w:val="Hyperlink"/>
@@ -8234,7 +8303,7 @@
         </w:tc>
         <w:tc>
           <w:tcPr>
-            <w:tcW w:w="3870" w:type="dxa"/>
+            <w:tcW w:w="4590" w:type="dxa"/>
             <w:tcBorders>
               <w:top w:val="single" w:sz="4" w:space="0" w:color="auto"/>
               <w:left w:val="single" w:sz="4" w:space="0" w:color="auto"/>
@@ -8242,52 +8311,34 @@
           </w:tcPr>
           <w:p>
             <w:r>
+              <w:t>Term Project: beta</w:t>
+            </w:r>
+          </w:p>
+          <w:p>
+            <w:r>
               <w:t>Reading quiz 9</w:t>
             </w:r>
           </w:p>
           <w:p>
             <w:r>
+              <w:t>Code Review</w:t>
+            </w:r>
+          </w:p>
+          <w:p>
+            <w:r>
+              <w:t xml:space="preserve">Extra credit: </w:t>
+            </w:r>
+            <w:r>
               <w:t>Lab 9:</w:t>
             </w:r>
             <w:r>
-              <w:t xml:space="preserve"> Geolocation app – Tide table</w:t>
-            </w:r>
-          </w:p>
-          <w:p>
-            <w:pPr>
-              <w:pStyle w:val="ListParagraph"/>
-              <w:numPr>
-                <w:ilvl w:val="0"/>
-                <w:numId w:val="29"/>
-              </w:numPr>
-            </w:pPr>
-            <w:r>
-              <w:t>Beta</w:t>
-            </w:r>
-          </w:p>
-          <w:p>
-            <w:pPr>
-              <w:pStyle w:val="ListParagraph"/>
-              <w:numPr>
-                <w:ilvl w:val="0"/>
-                <w:numId w:val="29"/>
-              </w:numPr>
-            </w:pPr>
-            <w:r>
-              <w:t>Code Review</w:t>
-            </w:r>
-          </w:p>
-          <w:p>
-            <w:pPr>
-              <w:pStyle w:val="ListParagraph"/>
-              <w:numPr>
-                <w:ilvl w:val="0"/>
-                <w:numId w:val="29"/>
-              </w:numPr>
-            </w:pPr>
-            <w:r>
-              <w:t>Release</w:t>
-            </w:r>
+              <w:t xml:space="preserve"> </w:t>
+            </w:r>
+            <w:proofErr w:type="spellStart"/>
+            <w:r>
+              <w:t>Geolocation</w:t>
+            </w:r>
+            <w:proofErr w:type="spellEnd"/>
           </w:p>
         </w:tc>
         <w:tc>
@@ -8300,138 +8351,12 @@
           </w:tcPr>
           <w:p>
             <w:r>
-              <w:t>5/30</w:t>
-            </w:r>
-          </w:p>
-          <w:p/>
-          <w:p>
-            <w:r>
-              <w:t>6/3</w:t>
+              <w:t>6/5</w:t>
             </w:r>
           </w:p>
           <w:p>
             <w:r>
               <w:t>6/6</w:t>
-            </w:r>
-          </w:p>
-          <w:p>
-            <w:r>
-              <w:t>6/10</w:t>
-            </w:r>
-          </w:p>
-        </w:tc>
-      </w:tr>
-      <w:tr>
-        <w:trPr>
-          <w:trHeight w:val="530"/>
-        </w:trPr>
-        <w:tc>
-          <w:tcPr>
-            <w:tcW w:w="1350" w:type="dxa"/>
-            <w:tcBorders>
-              <w:top w:val="single" w:sz="4" w:space="0" w:color="auto"/>
-              <w:right w:val="single" w:sz="4" w:space="0" w:color="auto"/>
-            </w:tcBorders>
-          </w:tcPr>
-          <w:p>
-            <w:pPr>
-              <w:tabs>
-                <w:tab w:val="left" w:pos="2160"/>
-                <w:tab w:val="right" w:pos="4320"/>
-                <w:tab w:val="left" w:pos="4500"/>
-                <w:tab w:val="right" w:pos="9360"/>
-              </w:tabs>
-              <w:rPr>
-                <w:b/>
-                <w:bCs/>
-              </w:rPr>
-            </w:pPr>
-            <w:r>
-              <w:rPr>
-                <w:b/>
-                <w:bCs/>
-              </w:rPr>
-              <w:t>10</w:t>
-            </w:r>
-          </w:p>
-          <w:p>
-            <w:pPr>
-              <w:tabs>
-                <w:tab w:val="left" w:pos="2160"/>
-                <w:tab w:val="right" w:pos="4320"/>
-                <w:tab w:val="left" w:pos="4500"/>
-                <w:tab w:val="right" w:pos="9360"/>
-              </w:tabs>
-            </w:pPr>
-            <w:r>
-              <w:t>6/4 – 6/10</w:t>
-            </w:r>
-          </w:p>
-        </w:tc>
-        <w:tc>
-          <w:tcPr>
-            <w:tcW w:w="3600" w:type="dxa"/>
-            <w:tcBorders>
-              <w:top w:val="single" w:sz="4" w:space="0" w:color="auto"/>
-              <w:right w:val="single" w:sz="4" w:space="0" w:color="auto"/>
-            </w:tcBorders>
-          </w:tcPr>
-          <w:p>
-            <w:pPr>
-              <w:tabs>
-                <w:tab w:val="left" w:pos="360"/>
-                <w:tab w:val="left" w:pos="2160"/>
-                <w:tab w:val="right" w:pos="4320"/>
-                <w:tab w:val="left" w:pos="4500"/>
-                <w:tab w:val="right" w:pos="9360"/>
-              </w:tabs>
-            </w:pPr>
-            <w:r>
-              <w:t>Work on term projects</w:t>
-            </w:r>
-          </w:p>
-        </w:tc>
-        <w:tc>
-          <w:tcPr>
-            <w:tcW w:w="3960" w:type="dxa"/>
-            <w:tcBorders>
-              <w:top w:val="single" w:sz="4" w:space="0" w:color="auto"/>
-              <w:left w:val="single" w:sz="4" w:space="0" w:color="auto"/>
-              <w:right w:val="single" w:sz="4" w:space="0" w:color="auto"/>
-            </w:tcBorders>
-          </w:tcPr>
-          <w:p/>
-        </w:tc>
-        <w:tc>
-          <w:tcPr>
-            <w:tcW w:w="3870" w:type="dxa"/>
-            <w:tcBorders>
-              <w:top w:val="single" w:sz="4" w:space="0" w:color="auto"/>
-              <w:left w:val="single" w:sz="4" w:space="0" w:color="auto"/>
-            </w:tcBorders>
-          </w:tcPr>
-          <w:p>
-            <w:r>
-              <w:t>Term Project: beta</w:t>
-            </w:r>
-          </w:p>
-          <w:p>
-            <w:r>
-              <w:t>Code Review</w:t>
-            </w:r>
-          </w:p>
-        </w:tc>
-        <w:tc>
-          <w:tcPr>
-            <w:tcW w:w="1112" w:type="dxa"/>
-            <w:tcBorders>
-              <w:top w:val="single" w:sz="4" w:space="0" w:color="auto"/>
-              <w:left w:val="single" w:sz="4" w:space="0" w:color="auto"/>
-            </w:tcBorders>
-          </w:tcPr>
-          <w:p>
-            <w:r>
-              <w:t>6/5</w:t>
             </w:r>
           </w:p>
           <w:p>
@@ -8480,13 +8405,7 @@
               </w:tabs>
             </w:pPr>
             <w:r>
-              <w:t>6/11</w:t>
-            </w:r>
-            <w:r>
-              <w:t xml:space="preserve"> - 6/</w:t>
-            </w:r>
-            <w:r>
-              <w:t>17</w:t>
+              <w:t>6/11 - 6/17</w:t>
             </w:r>
           </w:p>
         </w:tc>
@@ -8523,7 +8442,7 @@
         </w:tc>
         <w:tc>
           <w:tcPr>
-            <w:tcW w:w="3960" w:type="dxa"/>
+            <w:tcW w:w="3240" w:type="dxa"/>
             <w:tcBorders>
               <w:top w:val="single" w:sz="4" w:space="0" w:color="auto"/>
               <w:bottom w:val="single" w:sz="4" w:space="0" w:color="auto"/>
@@ -8551,7 +8470,7 @@
         </w:tc>
         <w:tc>
           <w:tcPr>
-            <w:tcW w:w="3870" w:type="dxa"/>
+            <w:tcW w:w="4590" w:type="dxa"/>
             <w:tcBorders>
               <w:top w:val="single" w:sz="4" w:space="0" w:color="auto"/>
               <w:left w:val="single" w:sz="4" w:space="0" w:color="auto"/>
@@ -8609,13 +8528,7 @@
               <w:rPr>
                 <w:bCs/>
               </w:rPr>
-              <w:t>6/</w:t>
-            </w:r>
-            <w:r>
-              <w:rPr>
-                <w:bCs/>
-              </w:rPr>
-              <w:t>12</w:t>
+              <w:t>6/12</w:t>
             </w:r>
           </w:p>
         </w:tc>
@@ -8646,7 +8559,7 @@
 </file>
 
 <file path=word/endnotes.xml><?xml version="1.0" encoding="utf-8"?>
-<w:endnotes xmlns:wpc="http://schemas.microsoft.com/office/word/2010/wordprocessingCanvas" xmlns:mo="http://schemas.microsoft.com/office/mac/office/2008/main" xmlns:mc="http://schemas.openxmlformats.org/markup-compatibility/2006" xmlns:mv="urn:schemas-microsoft-com:mac:vml" xmlns:o="urn:schemas-microsoft-com:office:office" xmlns:r="http://schemas.openxmlformats.org/officeDocument/2006/relationships" xmlns:m="http://schemas.openxmlformats.org/officeDocument/2006/math" xmlns:v="urn:schemas-microsoft-com:vml" xmlns:wp14="http://schemas.microsoft.com/office/word/2010/wordprocessingDrawing" xmlns:wp="http://schemas.openxmlformats.org/drawingml/2006/wordprocessingDrawing" xmlns:w10="urn:schemas-microsoft-com:office:word" xmlns:w="http://schemas.openxmlformats.org/wordprocessingml/2006/main" xmlns:w14="http://schemas.microsoft.com/office/word/2010/wordml" xmlns:w15="http://schemas.microsoft.com/office/word/2012/wordml" xmlns:wpg="http://schemas.microsoft.com/office/word/2010/wordprocessingGroup" xmlns:wpi="http://schemas.microsoft.com/office/word/2010/wordprocessingInk" xmlns:wne="http://schemas.microsoft.com/office/word/2006/wordml" xmlns:wps="http://schemas.microsoft.com/office/word/2010/wordprocessingShape" mc:Ignorable="w14 w15 wp14">
+<w:endnotes xmlns:wpc="http://schemas.microsoft.com/office/word/2010/wordprocessingCanvas" xmlns:mo="http://schemas.microsoft.com/office/mac/office/2008/main" xmlns:mc="http://schemas.openxmlformats.org/markup-compatibility/2006" xmlns:mv="urn:schemas-microsoft-com:mac:vml" xmlns:o="urn:schemas-microsoft-com:office:office" xmlns:r="http://schemas.openxmlformats.org/officeDocument/2006/relationships" xmlns:m="http://schemas.openxmlformats.org/officeDocument/2006/math" xmlns:v="urn:schemas-microsoft-com:vml" xmlns:wp14="http://schemas.microsoft.com/office/word/2010/wordprocessingDrawing" xmlns:wp="http://schemas.openxmlformats.org/drawingml/2006/wordprocessingDrawing" xmlns:w10="urn:schemas-microsoft-com:office:word" xmlns:w="http://schemas.openxmlformats.org/wordprocessingml/2006/main" xmlns:w14="http://schemas.microsoft.com/office/word/2010/wordml" xmlns:wpg="http://schemas.microsoft.com/office/word/2010/wordprocessingGroup" xmlns:wpi="http://schemas.microsoft.com/office/word/2010/wordprocessingInk" xmlns:wne="http://schemas.microsoft.com/office/word/2006/wordml" xmlns:wps="http://schemas.microsoft.com/office/word/2010/wordprocessingShape" mc:Ignorable="w14 wp14">
   <w:endnote w:type="separator" w:id="-1">
     <w:p>
       <w:r>
@@ -8665,7 +8578,7 @@
 </file>
 
 <file path=word/footer1.xml><?xml version="1.0" encoding="utf-8"?>
-<w:ftr xmlns:wpc="http://schemas.microsoft.com/office/word/2010/wordprocessingCanvas" xmlns:mo="http://schemas.microsoft.com/office/mac/office/2008/main" xmlns:mc="http://schemas.openxmlformats.org/markup-compatibility/2006" xmlns:mv="urn:schemas-microsoft-com:mac:vml" xmlns:o="urn:schemas-microsoft-com:office:office" xmlns:r="http://schemas.openxmlformats.org/officeDocument/2006/relationships" xmlns:m="http://schemas.openxmlformats.org/officeDocument/2006/math" xmlns:v="urn:schemas-microsoft-com:vml" xmlns:wp14="http://schemas.microsoft.com/office/word/2010/wordprocessingDrawing" xmlns:wp="http://schemas.openxmlformats.org/drawingml/2006/wordprocessingDrawing" xmlns:w10="urn:schemas-microsoft-com:office:word" xmlns:w="http://schemas.openxmlformats.org/wordprocessingml/2006/main" xmlns:w14="http://schemas.microsoft.com/office/word/2010/wordml" xmlns:w15="http://schemas.microsoft.com/office/word/2012/wordml" xmlns:wpg="http://schemas.microsoft.com/office/word/2010/wordprocessingGroup" xmlns:wpi="http://schemas.microsoft.com/office/word/2010/wordprocessingInk" xmlns:wne="http://schemas.microsoft.com/office/word/2006/wordml" xmlns:wps="http://schemas.microsoft.com/office/word/2010/wordprocessingShape" mc:Ignorable="w14 w15 wp14">
+<w:ftr xmlns:wpc="http://schemas.microsoft.com/office/word/2010/wordprocessingCanvas" xmlns:mo="http://schemas.microsoft.com/office/mac/office/2008/main" xmlns:mc="http://schemas.openxmlformats.org/markup-compatibility/2006" xmlns:mv="urn:schemas-microsoft-com:mac:vml" xmlns:o="urn:schemas-microsoft-com:office:office" xmlns:r="http://schemas.openxmlformats.org/officeDocument/2006/relationships" xmlns:m="http://schemas.openxmlformats.org/officeDocument/2006/math" xmlns:v="urn:schemas-microsoft-com:vml" xmlns:wp14="http://schemas.microsoft.com/office/word/2010/wordprocessingDrawing" xmlns:wp="http://schemas.openxmlformats.org/drawingml/2006/wordprocessingDrawing" xmlns:w10="urn:schemas-microsoft-com:office:word" xmlns:w="http://schemas.openxmlformats.org/wordprocessingml/2006/main" xmlns:w14="http://schemas.microsoft.com/office/word/2010/wordml" xmlns:wpg="http://schemas.microsoft.com/office/word/2010/wordprocessingGroup" xmlns:wpi="http://schemas.microsoft.com/office/word/2010/wordprocessingInk" xmlns:wne="http://schemas.microsoft.com/office/word/2006/wordml" xmlns:wps="http://schemas.microsoft.com/office/word/2010/wordprocessingShape" mc:Ignorable="w14 wp14">
   <w:p>
     <w:pPr>
       <w:pStyle w:val="Footer"/>
@@ -8684,7 +8597,7 @@
       <w:rPr>
         <w:noProof/>
       </w:rPr>
-      <w:t>2</w:t>
+      <w:t>6</w:t>
     </w:r>
     <w:r>
       <w:fldChar w:fldCharType="end"/>
@@ -8699,7 +8612,7 @@
 </file>
 
 <file path=word/footnotes.xml><?xml version="1.0" encoding="utf-8"?>
-<w:footnotes xmlns:wpc="http://schemas.microsoft.com/office/word/2010/wordprocessingCanvas" xmlns:mo="http://schemas.microsoft.com/office/mac/office/2008/main" xmlns:mc="http://schemas.openxmlformats.org/markup-compatibility/2006" xmlns:mv="urn:schemas-microsoft-com:mac:vml" xmlns:o="urn:schemas-microsoft-com:office:office" xmlns:r="http://schemas.openxmlformats.org/officeDocument/2006/relationships" xmlns:m="http://schemas.openxmlformats.org/officeDocument/2006/math" xmlns:v="urn:schemas-microsoft-com:vml" xmlns:wp14="http://schemas.microsoft.com/office/word/2010/wordprocessingDrawing" xmlns:wp="http://schemas.openxmlformats.org/drawingml/2006/wordprocessingDrawing" xmlns:w10="urn:schemas-microsoft-com:office:word" xmlns:w="http://schemas.openxmlformats.org/wordprocessingml/2006/main" xmlns:w14="http://schemas.microsoft.com/office/word/2010/wordml" xmlns:w15="http://schemas.microsoft.com/office/word/2012/wordml" xmlns:wpg="http://schemas.microsoft.com/office/word/2010/wordprocessingGroup" xmlns:wpi="http://schemas.microsoft.com/office/word/2010/wordprocessingInk" xmlns:wne="http://schemas.microsoft.com/office/word/2006/wordml" xmlns:wps="http://schemas.microsoft.com/office/word/2010/wordprocessingShape" mc:Ignorable="w14 w15 wp14">
+<w:footnotes xmlns:wpc="http://schemas.microsoft.com/office/word/2010/wordprocessingCanvas" xmlns:mo="http://schemas.microsoft.com/office/mac/office/2008/main" xmlns:mc="http://schemas.openxmlformats.org/markup-compatibility/2006" xmlns:mv="urn:schemas-microsoft-com:mac:vml" xmlns:o="urn:schemas-microsoft-com:office:office" xmlns:r="http://schemas.openxmlformats.org/officeDocument/2006/relationships" xmlns:m="http://schemas.openxmlformats.org/officeDocument/2006/math" xmlns:v="urn:schemas-microsoft-com:vml" xmlns:wp14="http://schemas.microsoft.com/office/word/2010/wordprocessingDrawing" xmlns:wp="http://schemas.openxmlformats.org/drawingml/2006/wordprocessingDrawing" xmlns:w10="urn:schemas-microsoft-com:office:word" xmlns:w="http://schemas.openxmlformats.org/wordprocessingml/2006/main" xmlns:w14="http://schemas.microsoft.com/office/word/2010/wordml" xmlns:wpg="http://schemas.microsoft.com/office/word/2010/wordprocessingGroup" xmlns:wpi="http://schemas.microsoft.com/office/word/2010/wordprocessingInk" xmlns:wne="http://schemas.microsoft.com/office/word/2006/wordml" xmlns:wps="http://schemas.microsoft.com/office/word/2010/wordprocessingShape" mc:Ignorable="w14 wp14">
   <w:footnote w:type="separator" w:id="-1">
     <w:p>
       <w:r>
@@ -8718,7 +8631,7 @@
 </file>
 
 <file path=word/header1.xml><?xml version="1.0" encoding="utf-8"?>
-<w:hdr xmlns:wpc="http://schemas.microsoft.com/office/word/2010/wordprocessingCanvas" xmlns:mo="http://schemas.microsoft.com/office/mac/office/2008/main" xmlns:mc="http://schemas.openxmlformats.org/markup-compatibility/2006" xmlns:mv="urn:schemas-microsoft-com:mac:vml" xmlns:o="urn:schemas-microsoft-com:office:office" xmlns:r="http://schemas.openxmlformats.org/officeDocument/2006/relationships" xmlns:m="http://schemas.openxmlformats.org/officeDocument/2006/math" xmlns:v="urn:schemas-microsoft-com:vml" xmlns:wp14="http://schemas.microsoft.com/office/word/2010/wordprocessingDrawing" xmlns:wp="http://schemas.openxmlformats.org/drawingml/2006/wordprocessingDrawing" xmlns:w10="urn:schemas-microsoft-com:office:word" xmlns:w="http://schemas.openxmlformats.org/wordprocessingml/2006/main" xmlns:w14="http://schemas.microsoft.com/office/word/2010/wordml" xmlns:w15="http://schemas.microsoft.com/office/word/2012/wordml" xmlns:wpg="http://schemas.microsoft.com/office/word/2010/wordprocessingGroup" xmlns:wpi="http://schemas.microsoft.com/office/word/2010/wordprocessingInk" xmlns:wne="http://schemas.microsoft.com/office/word/2006/wordml" xmlns:wps="http://schemas.microsoft.com/office/word/2010/wordprocessingShape" mc:Ignorable="w14 w15 wp14">
+<w:hdr xmlns:wpc="http://schemas.microsoft.com/office/word/2010/wordprocessingCanvas" xmlns:mo="http://schemas.microsoft.com/office/mac/office/2008/main" xmlns:mc="http://schemas.openxmlformats.org/markup-compatibility/2006" xmlns:mv="urn:schemas-microsoft-com:mac:vml" xmlns:o="urn:schemas-microsoft-com:office:office" xmlns:r="http://schemas.openxmlformats.org/officeDocument/2006/relationships" xmlns:m="http://schemas.openxmlformats.org/officeDocument/2006/math" xmlns:v="urn:schemas-microsoft-com:vml" xmlns:wp14="http://schemas.microsoft.com/office/word/2010/wordprocessingDrawing" xmlns:wp="http://schemas.openxmlformats.org/drawingml/2006/wordprocessingDrawing" xmlns:w10="urn:schemas-microsoft-com:office:word" xmlns:w="http://schemas.openxmlformats.org/wordprocessingml/2006/main" xmlns:w14="http://schemas.microsoft.com/office/word/2010/wordml" xmlns:wpg="http://schemas.microsoft.com/office/word/2010/wordprocessingGroup" xmlns:wpi="http://schemas.microsoft.com/office/word/2010/wordprocessingInk" xmlns:wne="http://schemas.microsoft.com/office/word/2006/wordml" xmlns:wps="http://schemas.microsoft.com/office/word/2010/wordprocessingShape" mc:Ignorable="w14 wp14">
   <w:p>
     <w:pPr>
       <w:jc w:val="center"/>
@@ -8755,7 +8668,7 @@
 </file>
 
 <file path=word/numbering.xml><?xml version="1.0" encoding="utf-8"?>
-<w:numbering xmlns:wpc="http://schemas.microsoft.com/office/word/2010/wordprocessingCanvas" xmlns:mo="http://schemas.microsoft.com/office/mac/office/2008/main" xmlns:mc="http://schemas.openxmlformats.org/markup-compatibility/2006" xmlns:mv="urn:schemas-microsoft-com:mac:vml" xmlns:o="urn:schemas-microsoft-com:office:office" xmlns:r="http://schemas.openxmlformats.org/officeDocument/2006/relationships" xmlns:m="http://schemas.openxmlformats.org/officeDocument/2006/math" xmlns:v="urn:schemas-microsoft-com:vml" xmlns:wp14="http://schemas.microsoft.com/office/word/2010/wordprocessingDrawing" xmlns:wp="http://schemas.openxmlformats.org/drawingml/2006/wordprocessingDrawing" xmlns:w10="urn:schemas-microsoft-com:office:word" xmlns:w="http://schemas.openxmlformats.org/wordprocessingml/2006/main" xmlns:w14="http://schemas.microsoft.com/office/word/2010/wordml" xmlns:w15="http://schemas.microsoft.com/office/word/2012/wordml" xmlns:wpg="http://schemas.microsoft.com/office/word/2010/wordprocessingGroup" xmlns:wpi="http://schemas.microsoft.com/office/word/2010/wordprocessingInk" xmlns:wne="http://schemas.microsoft.com/office/word/2006/wordml" xmlns:wps="http://schemas.microsoft.com/office/word/2010/wordprocessingShape" mc:Ignorable="w14 w15 wp14">
+<w:numbering xmlns:wpc="http://schemas.microsoft.com/office/word/2010/wordprocessingCanvas" xmlns:mo="http://schemas.microsoft.com/office/mac/office/2008/main" xmlns:mc="http://schemas.openxmlformats.org/markup-compatibility/2006" xmlns:mv="urn:schemas-microsoft-com:mac:vml" xmlns:o="urn:schemas-microsoft-com:office:office" xmlns:r="http://schemas.openxmlformats.org/officeDocument/2006/relationships" xmlns:m="http://schemas.openxmlformats.org/officeDocument/2006/math" xmlns:v="urn:schemas-microsoft-com:vml" xmlns:wp14="http://schemas.microsoft.com/office/word/2010/wordprocessingDrawing" xmlns:wp="http://schemas.openxmlformats.org/drawingml/2006/wordprocessingDrawing" xmlns:w10="urn:schemas-microsoft-com:office:word" xmlns:w="http://schemas.openxmlformats.org/wordprocessingml/2006/main" xmlns:w14="http://schemas.microsoft.com/office/word/2010/wordml" xmlns:wpg="http://schemas.microsoft.com/office/word/2010/wordprocessingGroup" xmlns:wpi="http://schemas.microsoft.com/office/word/2010/wordprocessingInk" xmlns:wne="http://schemas.microsoft.com/office/word/2006/wordml" xmlns:wps="http://schemas.microsoft.com/office/word/2010/wordprocessingShape" mc:Ignorable="w14 wp14">
   <w:abstractNum w:abstractNumId="0">
     <w:nsid w:val="FFFFFF1D"/>
     <w:multiLevelType w:val="multilevel"/>
@@ -12198,7 +12111,7 @@
 </file>
 
 <file path=word/styles.xml><?xml version="1.0" encoding="utf-8"?>
-<w:styles xmlns:mc="http://schemas.openxmlformats.org/markup-compatibility/2006" xmlns:r="http://schemas.openxmlformats.org/officeDocument/2006/relationships" xmlns:w="http://schemas.openxmlformats.org/wordprocessingml/2006/main" xmlns:w14="http://schemas.microsoft.com/office/word/2010/wordml" xmlns:w15="http://schemas.microsoft.com/office/word/2012/wordml" mc:Ignorable="w14 w15">
+<w:styles xmlns:mc="http://schemas.openxmlformats.org/markup-compatibility/2006" xmlns:r="http://schemas.openxmlformats.org/officeDocument/2006/relationships" xmlns:w="http://schemas.openxmlformats.org/wordprocessingml/2006/main" xmlns:w14="http://schemas.microsoft.com/office/word/2010/wordml" mc:Ignorable="w14">
   <w:docDefaults>
     <w:rPrDefault>
       <w:rPr>
@@ -12208,380 +12121,580 @@
     </w:rPrDefault>
     <w:pPrDefault/>
   </w:docDefaults>
-  <w:latentStyles w:defLockedState="0" w:defUIPriority="99" w:defSemiHidden="0" w:defUnhideWhenUsed="0" w:defQFormat="0" w:count="382">
-    <w:lsdException w:name="Normal" w:uiPriority="0" w:qFormat="1"/>
-    <w:lsdException w:name="heading 1" w:qFormat="1"/>
-    <w:lsdException w:name="heading 2" w:semiHidden="1" w:uiPriority="9" w:unhideWhenUsed="1" w:qFormat="1"/>
-    <w:lsdException w:name="heading 3" w:semiHidden="1" w:uiPriority="9" w:unhideWhenUsed="1" w:qFormat="1"/>
-    <w:lsdException w:name="heading 4" w:semiHidden="1" w:uiPriority="9" w:unhideWhenUsed="1" w:qFormat="1"/>
-    <w:lsdException w:name="heading 5" w:semiHidden="1" w:uiPriority="9" w:unhideWhenUsed="1" w:qFormat="1"/>
-    <w:lsdException w:name="heading 6" w:semiHidden="1" w:uiPriority="9" w:unhideWhenUsed="1" w:qFormat="1"/>
-    <w:lsdException w:name="heading 7" w:semiHidden="1" w:uiPriority="9" w:unhideWhenUsed="1" w:qFormat="1"/>
-    <w:lsdException w:name="heading 8" w:semiHidden="1" w:uiPriority="9" w:unhideWhenUsed="1" w:qFormat="1"/>
-    <w:lsdException w:name="heading 9" w:semiHidden="1" w:uiPriority="9" w:unhideWhenUsed="1" w:qFormat="1"/>
-    <w:lsdException w:name="index 1" w:semiHidden="1" w:unhideWhenUsed="1"/>
-    <w:lsdException w:name="index 2" w:semiHidden="1" w:unhideWhenUsed="1"/>
-    <w:lsdException w:name="index 3" w:semiHidden="1" w:unhideWhenUsed="1"/>
-    <w:lsdException w:name="index 4" w:semiHidden="1" w:unhideWhenUsed="1"/>
-    <w:lsdException w:name="index 5" w:semiHidden="1" w:unhideWhenUsed="1"/>
-    <w:lsdException w:name="index 6" w:semiHidden="1" w:unhideWhenUsed="1"/>
-    <w:lsdException w:name="index 7" w:semiHidden="1" w:unhideWhenUsed="1"/>
-    <w:lsdException w:name="index 8" w:semiHidden="1" w:unhideWhenUsed="1"/>
-    <w:lsdException w:name="index 9" w:semiHidden="1" w:unhideWhenUsed="1"/>
-    <w:lsdException w:name="toc 1" w:semiHidden="1" w:uiPriority="39" w:unhideWhenUsed="1"/>
-    <w:lsdException w:name="toc 2" w:semiHidden="1" w:uiPriority="39" w:unhideWhenUsed="1"/>
-    <w:lsdException w:name="toc 3" w:semiHidden="1" w:uiPriority="39" w:unhideWhenUsed="1"/>
-    <w:lsdException w:name="toc 4" w:semiHidden="1" w:uiPriority="39" w:unhideWhenUsed="1"/>
-    <w:lsdException w:name="toc 5" w:semiHidden="1" w:uiPriority="39" w:unhideWhenUsed="1"/>
-    <w:lsdException w:name="toc 6" w:semiHidden="1" w:uiPriority="39" w:unhideWhenUsed="1"/>
-    <w:lsdException w:name="toc 7" w:semiHidden="1" w:uiPriority="39" w:unhideWhenUsed="1"/>
-    <w:lsdException w:name="toc 8" w:semiHidden="1" w:uiPriority="39" w:unhideWhenUsed="1"/>
-    <w:lsdException w:name="toc 9" w:semiHidden="1" w:uiPriority="39" w:unhideWhenUsed="1"/>
-    <w:lsdException w:name="Normal Indent" w:semiHidden="1" w:unhideWhenUsed="1"/>
-    <w:lsdException w:name="footnote text" w:semiHidden="1" w:unhideWhenUsed="1"/>
-    <w:lsdException w:name="annotation text" w:semiHidden="1" w:unhideWhenUsed="1"/>
-    <w:lsdException w:name="header" w:semiHidden="1" w:unhideWhenUsed="1"/>
-    <w:lsdException w:name="footer" w:semiHidden="1" w:unhideWhenUsed="1"/>
-    <w:lsdException w:name="index heading" w:semiHidden="1" w:unhideWhenUsed="1"/>
-    <w:lsdException w:name="caption" w:semiHidden="1" w:uiPriority="35" w:unhideWhenUsed="1" w:qFormat="1"/>
-    <w:lsdException w:name="table of figures" w:semiHidden="1" w:unhideWhenUsed="1"/>
-    <w:lsdException w:name="envelope address" w:semiHidden="1" w:unhideWhenUsed="1"/>
-    <w:lsdException w:name="envelope return" w:semiHidden="1" w:unhideWhenUsed="1"/>
-    <w:lsdException w:name="footnote reference" w:semiHidden="1" w:unhideWhenUsed="1"/>
-    <w:lsdException w:name="annotation reference" w:semiHidden="1" w:unhideWhenUsed="1"/>
-    <w:lsdException w:name="line number" w:semiHidden="1" w:unhideWhenUsed="1"/>
-    <w:lsdException w:name="page number" w:semiHidden="1" w:unhideWhenUsed="1"/>
-    <w:lsdException w:name="endnote reference" w:semiHidden="1" w:unhideWhenUsed="1"/>
-    <w:lsdException w:name="endnote text" w:semiHidden="1" w:unhideWhenUsed="1"/>
-    <w:lsdException w:name="table of authorities" w:semiHidden="1" w:unhideWhenUsed="1"/>
-    <w:lsdException w:name="macro" w:semiHidden="1" w:unhideWhenUsed="1"/>
-    <w:lsdException w:name="toa heading" w:semiHidden="1" w:unhideWhenUsed="1"/>
-    <w:lsdException w:name="List" w:semiHidden="1" w:unhideWhenUsed="1"/>
-    <w:lsdException w:name="List Bullet" w:semiHidden="1" w:unhideWhenUsed="1"/>
-    <w:lsdException w:name="List Number" w:semiHidden="1" w:unhideWhenUsed="1"/>
-    <w:lsdException w:name="List 2" w:semiHidden="1" w:unhideWhenUsed="1"/>
-    <w:lsdException w:name="List 3" w:semiHidden="1" w:unhideWhenUsed="1"/>
-    <w:lsdException w:name="List 4" w:semiHidden="1" w:unhideWhenUsed="1"/>
-    <w:lsdException w:name="List 5" w:semiHidden="1" w:unhideWhenUsed="1"/>
-    <w:lsdException w:name="List Bullet 2" w:semiHidden="1" w:unhideWhenUsed="1"/>
-    <w:lsdException w:name="List Bullet 3" w:semiHidden="1" w:unhideWhenUsed="1"/>
-    <w:lsdException w:name="List Bullet 4" w:semiHidden="1" w:unhideWhenUsed="1"/>
-    <w:lsdException w:name="List Bullet 5" w:semiHidden="1" w:unhideWhenUsed="1"/>
-    <w:lsdException w:name="List Number 2" w:semiHidden="1" w:unhideWhenUsed="1"/>
-    <w:lsdException w:name="List Number 3" w:semiHidden="1" w:unhideWhenUsed="1"/>
-    <w:lsdException w:name="List Number 4" w:semiHidden="1" w:unhideWhenUsed="1"/>
-    <w:lsdException w:name="List Number 5" w:semiHidden="1" w:unhideWhenUsed="1"/>
-    <w:lsdException w:name="Title" w:uiPriority="10" w:qFormat="1"/>
-    <w:lsdException w:name="Closing" w:semiHidden="1" w:unhideWhenUsed="1"/>
-    <w:lsdException w:name="Signature" w:semiHidden="1" w:unhideWhenUsed="1"/>
-    <w:lsdException w:name="Default Paragraph Font" w:semiHidden="1" w:uiPriority="1" w:unhideWhenUsed="1"/>
-    <w:lsdException w:name="Body Text" w:semiHidden="1" w:unhideWhenUsed="1"/>
-    <w:lsdException w:name="Body Text Indent" w:semiHidden="1" w:unhideWhenUsed="1"/>
-    <w:lsdException w:name="List Continue" w:semiHidden="1" w:unhideWhenUsed="1"/>
-    <w:lsdException w:name="List Continue 2" w:semiHidden="1" w:unhideWhenUsed="1"/>
-    <w:lsdException w:name="List Continue 3" w:semiHidden="1" w:unhideWhenUsed="1"/>
-    <w:lsdException w:name="List Continue 4" w:semiHidden="1" w:unhideWhenUsed="1"/>
-    <w:lsdException w:name="List Continue 5" w:semiHidden="1" w:unhideWhenUsed="1"/>
-    <w:lsdException w:name="Message Header" w:semiHidden="1" w:unhideWhenUsed="1"/>
-    <w:lsdException w:name="Subtitle" w:uiPriority="11" w:qFormat="1"/>
-    <w:lsdException w:name="Salutation" w:semiHidden="1" w:unhideWhenUsed="1"/>
-    <w:lsdException w:name="Date" w:semiHidden="1" w:unhideWhenUsed="1"/>
-    <w:lsdException w:name="Body Text First Indent" w:semiHidden="1" w:unhideWhenUsed="1"/>
-    <w:lsdException w:name="Body Text First Indent 2" w:semiHidden="1" w:unhideWhenUsed="1"/>
-    <w:lsdException w:name="Note Heading" w:semiHidden="1" w:unhideWhenUsed="1"/>
-    <w:lsdException w:name="Body Text 2" w:semiHidden="1" w:unhideWhenUsed="1"/>
-    <w:lsdException w:name="Body Text 3" w:semiHidden="1" w:unhideWhenUsed="1"/>
-    <w:lsdException w:name="Body Text Indent 2" w:semiHidden="1" w:unhideWhenUsed="1"/>
-    <w:lsdException w:name="Body Text Indent 3" w:semiHidden="1" w:unhideWhenUsed="1"/>
-    <w:lsdException w:name="Block Text" w:semiHidden="1" w:unhideWhenUsed="1"/>
-    <w:lsdException w:name="Hyperlink" w:semiHidden="1" w:unhideWhenUsed="1"/>
-    <w:lsdException w:name="FollowedHyperlink" w:semiHidden="1" w:unhideWhenUsed="1"/>
-    <w:lsdException w:name="Strong" w:uiPriority="22" w:qFormat="1"/>
-    <w:lsdException w:name="Emphasis" w:uiPriority="20" w:qFormat="1"/>
-    <w:lsdException w:name="Document Map" w:semiHidden="1" w:unhideWhenUsed="1"/>
-    <w:lsdException w:name="Plain Text" w:semiHidden="1" w:unhideWhenUsed="1"/>
-    <w:lsdException w:name="E-mail Signature" w:semiHidden="1" w:unhideWhenUsed="1"/>
-    <w:lsdException w:name="HTML Top of Form" w:semiHidden="1" w:unhideWhenUsed="1"/>
-    <w:lsdException w:name="HTML Bottom of Form" w:semiHidden="1" w:unhideWhenUsed="1"/>
-    <w:lsdException w:name="Normal (Web)" w:semiHidden="1" w:unhideWhenUsed="1"/>
-    <w:lsdException w:name="HTML Acronym" w:semiHidden="1" w:unhideWhenUsed="1"/>
-    <w:lsdException w:name="HTML Address" w:semiHidden="1" w:unhideWhenUsed="1"/>
-    <w:lsdException w:name="HTML Cite" w:semiHidden="1" w:unhideWhenUsed="1"/>
-    <w:lsdException w:name="HTML Code" w:semiHidden="1" w:unhideWhenUsed="1"/>
-    <w:lsdException w:name="HTML Definition" w:semiHidden="1" w:unhideWhenUsed="1"/>
-    <w:lsdException w:name="HTML Keyboard" w:semiHidden="1" w:unhideWhenUsed="1"/>
-    <w:lsdException w:name="HTML Preformatted" w:semiHidden="1" w:unhideWhenUsed="1"/>
-    <w:lsdException w:name="HTML Sample" w:semiHidden="1" w:unhideWhenUsed="1"/>
-    <w:lsdException w:name="HTML Typewriter" w:semiHidden="1" w:unhideWhenUsed="1"/>
-    <w:lsdException w:name="HTML Variable" w:semiHidden="1" w:unhideWhenUsed="1"/>
-    <w:lsdException w:name="Normal Table" w:semiHidden="1" w:unhideWhenUsed="1"/>
-    <w:lsdException w:name="annotation subject" w:semiHidden="1" w:unhideWhenUsed="1"/>
-    <w:lsdException w:name="No List" w:semiHidden="1" w:unhideWhenUsed="1"/>
-    <w:lsdException w:name="Outline List 1" w:semiHidden="1" w:unhideWhenUsed="1"/>
-    <w:lsdException w:name="Outline List 2" w:semiHidden="1" w:unhideWhenUsed="1"/>
-    <w:lsdException w:name="Outline List 3" w:semiHidden="1" w:unhideWhenUsed="1"/>
-    <w:lsdException w:name="Table Simple 1" w:semiHidden="1" w:unhideWhenUsed="1"/>
-    <w:lsdException w:name="Table Simple 2" w:semiHidden="1" w:unhideWhenUsed="1"/>
-    <w:lsdException w:name="Table Simple 3" w:semiHidden="1" w:unhideWhenUsed="1"/>
-    <w:lsdException w:name="Table Classic 1" w:semiHidden="1" w:unhideWhenUsed="1"/>
-    <w:lsdException w:name="Table Classic 2" w:semiHidden="1" w:unhideWhenUsed="1"/>
-    <w:lsdException w:name="Table Classic 3" w:semiHidden="1" w:unhideWhenUsed="1"/>
-    <w:lsdException w:name="Table Classic 4" w:semiHidden="1" w:unhideWhenUsed="1"/>
-    <w:lsdException w:name="Table Colorful 1" w:semiHidden="1" w:unhideWhenUsed="1"/>
-    <w:lsdException w:name="Table Colorful 2" w:semiHidden="1" w:unhideWhenUsed="1"/>
-    <w:lsdException w:name="Table Colorful 3" w:semiHidden="1" w:unhideWhenUsed="1"/>
-    <w:lsdException w:name="Table Columns 1" w:semiHidden="1" w:unhideWhenUsed="1"/>
-    <w:lsdException w:name="Table Columns 2" w:semiHidden="1" w:unhideWhenUsed="1"/>
-    <w:lsdException w:name="Table Columns 3" w:semiHidden="1" w:unhideWhenUsed="1"/>
-    <w:lsdException w:name="Table Columns 4" w:semiHidden="1" w:unhideWhenUsed="1"/>
-    <w:lsdException w:name="Table Columns 5" w:semiHidden="1" w:unhideWhenUsed="1"/>
-    <w:lsdException w:name="Table Grid 1" w:semiHidden="1" w:unhideWhenUsed="1"/>
-    <w:lsdException w:name="Table Grid 2" w:semiHidden="1" w:unhideWhenUsed="1"/>
-    <w:lsdException w:name="Table Grid 3" w:semiHidden="1" w:unhideWhenUsed="1"/>
-    <w:lsdException w:name="Table Grid 4" w:semiHidden="1" w:unhideWhenUsed="1"/>
-    <w:lsdException w:name="Table Grid 5" w:semiHidden="1" w:unhideWhenUsed="1"/>
-    <w:lsdException w:name="Table Grid 6" w:semiHidden="1" w:unhideWhenUsed="1"/>
-    <w:lsdException w:name="Table Grid 7" w:semiHidden="1" w:unhideWhenUsed="1"/>
-    <w:lsdException w:name="Table Grid 8" w:semiHidden="1" w:unhideWhenUsed="1"/>
-    <w:lsdException w:name="Table List 1" w:semiHidden="1" w:unhideWhenUsed="1"/>
-    <w:lsdException w:name="Table List 2" w:semiHidden="1" w:unhideWhenUsed="1"/>
-    <w:lsdException w:name="Table List 3" w:semiHidden="1" w:unhideWhenUsed="1"/>
-    <w:lsdException w:name="Table List 4" w:semiHidden="1" w:unhideWhenUsed="1"/>
-    <w:lsdException w:name="Table List 5" w:semiHidden="1" w:unhideWhenUsed="1"/>
-    <w:lsdException w:name="Table List 6" w:semiHidden="1" w:unhideWhenUsed="1"/>
-    <w:lsdException w:name="Table List 7" w:semiHidden="1" w:unhideWhenUsed="1"/>
-    <w:lsdException w:name="Table List 8" w:semiHidden="1" w:unhideWhenUsed="1"/>
-    <w:lsdException w:name="Table 3D effects 1" w:semiHidden="1" w:unhideWhenUsed="1"/>
-    <w:lsdException w:name="Table 3D effects 2" w:semiHidden="1" w:unhideWhenUsed="1"/>
-    <w:lsdException w:name="Table 3D effects 3" w:semiHidden="1" w:unhideWhenUsed="1"/>
-    <w:lsdException w:name="Table Contemporary" w:semiHidden="1" w:unhideWhenUsed="1"/>
-    <w:lsdException w:name="Table Elegant" w:semiHidden="1" w:unhideWhenUsed="1"/>
-    <w:lsdException w:name="Table Professional" w:semiHidden="1" w:unhideWhenUsed="1"/>
-    <w:lsdException w:name="Table Subtle 1" w:semiHidden="1" w:unhideWhenUsed="1"/>
-    <w:lsdException w:name="Table Subtle 2" w:semiHidden="1" w:unhideWhenUsed="1"/>
-    <w:lsdException w:name="Table Web 1" w:semiHidden="1" w:unhideWhenUsed="1"/>
-    <w:lsdException w:name="Table Web 2" w:semiHidden="1" w:unhideWhenUsed="1"/>
-    <w:lsdException w:name="Table Web 3" w:semiHidden="1" w:unhideWhenUsed="1"/>
-    <w:lsdException w:name="Balloon Text" w:semiHidden="1" w:unhideWhenUsed="1"/>
-    <w:lsdException w:name="Table Grid" w:uiPriority="59"/>
-    <w:lsdException w:name="Table Theme" w:semiHidden="1" w:unhideWhenUsed="1"/>
-    <w:lsdException w:name="Placeholder Text" w:semiHidden="1"/>
-    <w:lsdException w:name="No Spacing" w:uiPriority="1" w:qFormat="1"/>
-    <w:lsdException w:name="Light Shading" w:uiPriority="60"/>
-    <w:lsdException w:name="Light List" w:uiPriority="61"/>
-    <w:lsdException w:name="Light Grid" w:uiPriority="62"/>
-    <w:lsdException w:name="Medium Shading 1" w:uiPriority="63"/>
-    <w:lsdException w:name="Medium Shading 2" w:uiPriority="64"/>
-    <w:lsdException w:name="Medium List 1" w:uiPriority="65"/>
-    <w:lsdException w:name="Medium List 2" w:uiPriority="66"/>
-    <w:lsdException w:name="Medium Grid 1" w:uiPriority="67"/>
-    <w:lsdException w:name="Medium Grid 2" w:uiPriority="68"/>
-    <w:lsdException w:name="Medium Grid 3" w:uiPriority="69"/>
-    <w:lsdException w:name="Dark List" w:uiPriority="70"/>
-    <w:lsdException w:name="Colorful Shading" w:uiPriority="71"/>
-    <w:lsdException w:name="Colorful List" w:uiPriority="72"/>
-    <w:lsdException w:name="Colorful Grid" w:uiPriority="73"/>
-    <w:lsdException w:name="Light Shading Accent 1" w:uiPriority="60"/>
-    <w:lsdException w:name="Light List Accent 1" w:uiPriority="61"/>
-    <w:lsdException w:name="Light Grid Accent 1" w:uiPriority="62"/>
-    <w:lsdException w:name="Medium Shading 1 Accent 1" w:uiPriority="63"/>
-    <w:lsdException w:name="Medium Shading 2 Accent 1" w:uiPriority="64"/>
-    <w:lsdException w:name="Medium List 1 Accent 1" w:uiPriority="65"/>
-    <w:lsdException w:name="Revision" w:semiHidden="1"/>
-    <w:lsdException w:name="List Paragraph" w:uiPriority="34" w:qFormat="1"/>
-    <w:lsdException w:name="Quote" w:uiPriority="29" w:qFormat="1"/>
-    <w:lsdException w:name="Intense Quote" w:uiPriority="30" w:qFormat="1"/>
-    <w:lsdException w:name="Medium List 2 Accent 1" w:uiPriority="66"/>
-    <w:lsdException w:name="Medium Grid 1 Accent 1" w:uiPriority="67"/>
-    <w:lsdException w:name="Medium Grid 2 Accent 1" w:uiPriority="68"/>
-    <w:lsdException w:name="Medium Grid 3 Accent 1" w:uiPriority="69"/>
-    <w:lsdException w:name="Dark List Accent 1" w:uiPriority="70"/>
-    <w:lsdException w:name="Colorful Shading Accent 1" w:uiPriority="71"/>
-    <w:lsdException w:name="Colorful List Accent 1" w:uiPriority="72"/>
-    <w:lsdException w:name="Colorful Grid Accent 1" w:uiPriority="73"/>
-    <w:lsdException w:name="Light Shading Accent 2" w:uiPriority="60"/>
-    <w:lsdException w:name="Light List Accent 2" w:uiPriority="61"/>
-    <w:lsdException w:name="Light Grid Accent 2" w:uiPriority="62"/>
-    <w:lsdException w:name="Medium Shading 1 Accent 2" w:uiPriority="63"/>
-    <w:lsdException w:name="Medium Shading 2 Accent 2" w:uiPriority="64"/>
-    <w:lsdException w:name="Medium List 1 Accent 2" w:uiPriority="65"/>
-    <w:lsdException w:name="Medium List 2 Accent 2" w:uiPriority="66"/>
-    <w:lsdException w:name="Medium Grid 1 Accent 2" w:uiPriority="67"/>
-    <w:lsdException w:name="Medium Grid 2 Accent 2" w:uiPriority="68"/>
-    <w:lsdException w:name="Medium Grid 3 Accent 2" w:uiPriority="69"/>
-    <w:lsdException w:name="Dark List Accent 2" w:uiPriority="70"/>
-    <w:lsdException w:name="Colorful Shading Accent 2" w:uiPriority="71"/>
-    <w:lsdException w:name="Colorful List Accent 2" w:uiPriority="72"/>
-    <w:lsdException w:name="Colorful Grid Accent 2" w:uiPriority="73"/>
-    <w:lsdException w:name="Light Shading Accent 3" w:uiPriority="60"/>
-    <w:lsdException w:name="Light List Accent 3" w:uiPriority="61"/>
-    <w:lsdException w:name="Light Grid Accent 3" w:uiPriority="62"/>
-    <w:lsdException w:name="Medium Shading 1 Accent 3" w:uiPriority="63"/>
-    <w:lsdException w:name="Medium Shading 2 Accent 3" w:uiPriority="64"/>
-    <w:lsdException w:name="Medium List 1 Accent 3" w:uiPriority="65"/>
-    <w:lsdException w:name="Medium List 2 Accent 3" w:uiPriority="66"/>
-    <w:lsdException w:name="Medium Grid 1 Accent 3" w:uiPriority="67"/>
-    <w:lsdException w:name="Medium Grid 2 Accent 3" w:uiPriority="68"/>
-    <w:lsdException w:name="Medium Grid 3 Accent 3" w:uiPriority="69"/>
-    <w:lsdException w:name="Dark List Accent 3" w:uiPriority="70"/>
-    <w:lsdException w:name="Colorful Shading Accent 3" w:uiPriority="71"/>
-    <w:lsdException w:name="Colorful List Accent 3" w:uiPriority="72"/>
-    <w:lsdException w:name="Colorful Grid Accent 3" w:uiPriority="73"/>
-    <w:lsdException w:name="Light Shading Accent 4" w:uiPriority="60"/>
-    <w:lsdException w:name="Light List Accent 4" w:uiPriority="61"/>
-    <w:lsdException w:name="Light Grid Accent 4" w:uiPriority="62"/>
-    <w:lsdException w:name="Medium Shading 1 Accent 4" w:uiPriority="63"/>
-    <w:lsdException w:name="Medium Shading 2 Accent 4" w:uiPriority="64"/>
-    <w:lsdException w:name="Medium List 1 Accent 4" w:uiPriority="65"/>
-    <w:lsdException w:name="Medium List 2 Accent 4" w:uiPriority="66"/>
-    <w:lsdException w:name="Medium Grid 1 Accent 4" w:uiPriority="67"/>
-    <w:lsdException w:name="Medium Grid 2 Accent 4" w:uiPriority="68"/>
-    <w:lsdException w:name="Medium Grid 3 Accent 4" w:uiPriority="69"/>
-    <w:lsdException w:name="Dark List Accent 4" w:uiPriority="70"/>
-    <w:lsdException w:name="Colorful Shading Accent 4" w:uiPriority="71"/>
-    <w:lsdException w:name="Colorful List Accent 4" w:uiPriority="72"/>
-    <w:lsdException w:name="Colorful Grid Accent 4" w:uiPriority="73"/>
-    <w:lsdException w:name="Light Shading Accent 5" w:uiPriority="60"/>
-    <w:lsdException w:name="Light List Accent 5" w:uiPriority="61"/>
-    <w:lsdException w:name="Light Grid Accent 5" w:uiPriority="62"/>
-    <w:lsdException w:name="Medium Shading 1 Accent 5" w:uiPriority="63"/>
-    <w:lsdException w:name="Medium Shading 2 Accent 5" w:uiPriority="64"/>
-    <w:lsdException w:name="Medium List 1 Accent 5" w:uiPriority="65"/>
-    <w:lsdException w:name="Medium List 2 Accent 5" w:uiPriority="66"/>
-    <w:lsdException w:name="Medium Grid 1 Accent 5" w:uiPriority="67"/>
-    <w:lsdException w:name="Medium Grid 2 Accent 5" w:uiPriority="68"/>
-    <w:lsdException w:name="Medium Grid 3 Accent 5" w:uiPriority="69"/>
-    <w:lsdException w:name="Dark List Accent 5" w:uiPriority="70"/>
-    <w:lsdException w:name="Colorful Shading Accent 5" w:uiPriority="71"/>
-    <w:lsdException w:name="Colorful List Accent 5" w:uiPriority="72"/>
-    <w:lsdException w:name="Colorful Grid Accent 5" w:uiPriority="73"/>
-    <w:lsdException w:name="Light Shading Accent 6" w:uiPriority="60"/>
-    <w:lsdException w:name="Light List Accent 6" w:uiPriority="61"/>
-    <w:lsdException w:name="Light Grid Accent 6" w:uiPriority="62"/>
-    <w:lsdException w:name="Medium Shading 1 Accent 6" w:uiPriority="63"/>
-    <w:lsdException w:name="Medium Shading 2 Accent 6" w:uiPriority="64"/>
-    <w:lsdException w:name="Medium List 1 Accent 6" w:uiPriority="65"/>
-    <w:lsdException w:name="Medium List 2 Accent 6" w:uiPriority="66"/>
-    <w:lsdException w:name="Medium Grid 1 Accent 6" w:uiPriority="67"/>
-    <w:lsdException w:name="Medium Grid 2 Accent 6" w:uiPriority="68"/>
-    <w:lsdException w:name="Medium Grid 3 Accent 6" w:uiPriority="69"/>
-    <w:lsdException w:name="Dark List Accent 6" w:uiPriority="70"/>
-    <w:lsdException w:name="Colorful Shading Accent 6" w:uiPriority="71"/>
-    <w:lsdException w:name="Colorful List Accent 6" w:uiPriority="72"/>
-    <w:lsdException w:name="Colorful Grid Accent 6" w:uiPriority="73"/>
-    <w:lsdException w:name="Subtle Emphasis" w:uiPriority="19" w:qFormat="1"/>
-    <w:lsdException w:name="Intense Emphasis" w:uiPriority="21" w:qFormat="1"/>
-    <w:lsdException w:name="Subtle Reference" w:uiPriority="31" w:qFormat="1"/>
-    <w:lsdException w:name="Intense Reference" w:uiPriority="32" w:qFormat="1"/>
-    <w:lsdException w:name="Book Title" w:uiPriority="33" w:qFormat="1"/>
-    <w:lsdException w:name="Bibliography" w:semiHidden="1" w:uiPriority="37" w:unhideWhenUsed="1"/>
-    <w:lsdException w:name="TOC Heading" w:semiHidden="1" w:uiPriority="39" w:unhideWhenUsed="1" w:qFormat="1"/>
-    <w:lsdException w:name="Plain Table 1" w:uiPriority="41"/>
-    <w:lsdException w:name="Plain Table 2" w:uiPriority="42"/>
-    <w:lsdException w:name="Plain Table 3" w:uiPriority="43"/>
-    <w:lsdException w:name="Plain Table 4" w:uiPriority="44"/>
-    <w:lsdException w:name="Plain Table 5" w:uiPriority="45"/>
-    <w:lsdException w:name="Grid Table Light" w:uiPriority="40"/>
-    <w:lsdException w:name="Grid Table 1 Light" w:uiPriority="46"/>
-    <w:lsdException w:name="Grid Table 2" w:uiPriority="47"/>
-    <w:lsdException w:name="Grid Table 3" w:uiPriority="48"/>
-    <w:lsdException w:name="Grid Table 4" w:uiPriority="49"/>
-    <w:lsdException w:name="Grid Table 5 Dark" w:uiPriority="50"/>
-    <w:lsdException w:name="Grid Table 6 Colorful" w:uiPriority="51"/>
-    <w:lsdException w:name="Grid Table 7 Colorful" w:uiPriority="52"/>
-    <w:lsdException w:name="Grid Table 1 Light Accent 1" w:uiPriority="46"/>
-    <w:lsdException w:name="Grid Table 2 Accent 1" w:uiPriority="47"/>
-    <w:lsdException w:name="Grid Table 3 Accent 1" w:uiPriority="48"/>
-    <w:lsdException w:name="Grid Table 4 Accent 1" w:uiPriority="49"/>
-    <w:lsdException w:name="Grid Table 5 Dark Accent 1" w:uiPriority="50"/>
-    <w:lsdException w:name="Grid Table 6 Colorful Accent 1" w:uiPriority="51"/>
-    <w:lsdException w:name="Grid Table 7 Colorful Accent 1" w:uiPriority="52"/>
-    <w:lsdException w:name="Grid Table 1 Light Accent 2" w:uiPriority="46"/>
-    <w:lsdException w:name="Grid Table 2 Accent 2" w:uiPriority="47"/>
-    <w:lsdException w:name="Grid Table 3 Accent 2" w:uiPriority="48"/>
-    <w:lsdException w:name="Grid Table 4 Accent 2" w:uiPriority="49"/>
-    <w:lsdException w:name="Grid Table 5 Dark Accent 2" w:uiPriority="50"/>
-    <w:lsdException w:name="Grid Table 6 Colorful Accent 2" w:uiPriority="51"/>
-    <w:lsdException w:name="Grid Table 7 Colorful Accent 2" w:uiPriority="52"/>
-    <w:lsdException w:name="Grid Table 1 Light Accent 3" w:uiPriority="46"/>
-    <w:lsdException w:name="Grid Table 2 Accent 3" w:uiPriority="47"/>
-    <w:lsdException w:name="Grid Table 3 Accent 3" w:uiPriority="48"/>
-    <w:lsdException w:name="Grid Table 4 Accent 3" w:uiPriority="49"/>
-    <w:lsdException w:name="Grid Table 5 Dark Accent 3" w:uiPriority="50"/>
-    <w:lsdException w:name="Grid Table 6 Colorful Accent 3" w:uiPriority="51"/>
-    <w:lsdException w:name="Grid Table 7 Colorful Accent 3" w:uiPriority="52"/>
-    <w:lsdException w:name="Grid Table 1 Light Accent 4" w:uiPriority="46"/>
-    <w:lsdException w:name="Grid Table 2 Accent 4" w:uiPriority="47"/>
-    <w:lsdException w:name="Grid Table 3 Accent 4" w:uiPriority="48"/>
-    <w:lsdException w:name="Grid Table 4 Accent 4" w:uiPriority="49"/>
-    <w:lsdException w:name="Grid Table 5 Dark Accent 4" w:uiPriority="50"/>
-    <w:lsdException w:name="Grid Table 6 Colorful Accent 4" w:uiPriority="51"/>
-    <w:lsdException w:name="Grid Table 7 Colorful Accent 4" w:uiPriority="52"/>
-    <w:lsdException w:name="Grid Table 1 Light Accent 5" w:uiPriority="46"/>
-    <w:lsdException w:name="Grid Table 2 Accent 5" w:uiPriority="47"/>
-    <w:lsdException w:name="Grid Table 3 Accent 5" w:uiPriority="48"/>
-    <w:lsdException w:name="Grid Table 4 Accent 5" w:uiPriority="49"/>
-    <w:lsdException w:name="Grid Table 5 Dark Accent 5" w:uiPriority="50"/>
-    <w:lsdException w:name="Grid Table 6 Colorful Accent 5" w:uiPriority="51"/>
-    <w:lsdException w:name="Grid Table 7 Colorful Accent 5" w:uiPriority="52"/>
-    <w:lsdException w:name="Grid Table 1 Light Accent 6" w:uiPriority="46"/>
-    <w:lsdException w:name="Grid Table 2 Accent 6" w:uiPriority="47"/>
-    <w:lsdException w:name="Grid Table 3 Accent 6" w:uiPriority="48"/>
-    <w:lsdException w:name="Grid Table 4 Accent 6" w:uiPriority="49"/>
-    <w:lsdException w:name="Grid Table 5 Dark Accent 6" w:uiPriority="50"/>
-    <w:lsdException w:name="Grid Table 6 Colorful Accent 6" w:uiPriority="51"/>
-    <w:lsdException w:name="Grid Table 7 Colorful Accent 6" w:uiPriority="52"/>
-    <w:lsdException w:name="List Table 1 Light" w:uiPriority="46"/>
-    <w:lsdException w:name="List Table 2" w:uiPriority="47"/>
-    <w:lsdException w:name="List Table 3" w:uiPriority="48"/>
-    <w:lsdException w:name="List Table 4" w:uiPriority="49"/>
-    <w:lsdException w:name="List Table 5 Dark" w:uiPriority="50"/>
-    <w:lsdException w:name="List Table 6 Colorful" w:uiPriority="51"/>
-    <w:lsdException w:name="List Table 7 Colorful" w:uiPriority="52"/>
-    <w:lsdException w:name="List Table 1 Light Accent 1" w:uiPriority="46"/>
-    <w:lsdException w:name="List Table 2 Accent 1" w:uiPriority="47"/>
-    <w:lsdException w:name="List Table 3 Accent 1" w:uiPriority="48"/>
-    <w:lsdException w:name="List Table 4 Accent 1" w:uiPriority="49"/>
-    <w:lsdException w:name="List Table 5 Dark Accent 1" w:uiPriority="50"/>
-    <w:lsdException w:name="List Table 6 Colorful Accent 1" w:uiPriority="51"/>
-    <w:lsdException w:name="List Table 7 Colorful Accent 1" w:uiPriority="52"/>
-    <w:lsdException w:name="List Table 1 Light Accent 2" w:uiPriority="46"/>
-    <w:lsdException w:name="List Table 2 Accent 2" w:uiPriority="47"/>
-    <w:lsdException w:name="List Table 3 Accent 2" w:uiPriority="48"/>
-    <w:lsdException w:name="List Table 4 Accent 2" w:uiPriority="49"/>
-    <w:lsdException w:name="List Table 5 Dark Accent 2" w:uiPriority="50"/>
-    <w:lsdException w:name="List Table 6 Colorful Accent 2" w:uiPriority="51"/>
-    <w:lsdException w:name="List Table 7 Colorful Accent 2" w:uiPriority="52"/>
-    <w:lsdException w:name="List Table 1 Light Accent 3" w:uiPriority="46"/>
-    <w:lsdException w:name="List Table 2 Accent 3" w:uiPriority="47"/>
-    <w:lsdException w:name="List Table 3 Accent 3" w:uiPriority="48"/>
-    <w:lsdException w:name="List Table 4 Accent 3" w:uiPriority="49"/>
-    <w:lsdException w:name="List Table 5 Dark Accent 3" w:uiPriority="50"/>
-    <w:lsdException w:name="List Table 6 Colorful Accent 3" w:uiPriority="51"/>
-    <w:lsdException w:name="List Table 7 Colorful Accent 3" w:uiPriority="52"/>
-    <w:lsdException w:name="List Table 1 Light Accent 4" w:uiPriority="46"/>
-    <w:lsdException w:name="List Table 2 Accent 4" w:uiPriority="47"/>
-    <w:lsdException w:name="List Table 3 Accent 4" w:uiPriority="48"/>
-    <w:lsdException w:name="List Table 4 Accent 4" w:uiPriority="49"/>
-    <w:lsdException w:name="List Table 5 Dark Accent 4" w:uiPriority="50"/>
-    <w:lsdException w:name="List Table 6 Colorful Accent 4" w:uiPriority="51"/>
-    <w:lsdException w:name="List Table 7 Colorful Accent 4" w:uiPriority="52"/>
-    <w:lsdException w:name="List Table 1 Light Accent 5" w:uiPriority="46"/>
-    <w:lsdException w:name="List Table 2 Accent 5" w:uiPriority="47"/>
-    <w:lsdException w:name="List Table 3 Accent 5" w:uiPriority="48"/>
-    <w:lsdException w:name="List Table 4 Accent 5" w:uiPriority="49"/>
-    <w:lsdException w:name="List Table 5 Dark Accent 5" w:uiPriority="50"/>
-    <w:lsdException w:name="List Table 6 Colorful Accent 5" w:uiPriority="51"/>
-    <w:lsdException w:name="List Table 7 Colorful Accent 5" w:uiPriority="52"/>
-    <w:lsdException w:name="List Table 1 Light Accent 6" w:uiPriority="46"/>
-    <w:lsdException w:name="List Table 2 Accent 6" w:uiPriority="47"/>
-    <w:lsdException w:name="List Table 3 Accent 6" w:uiPriority="48"/>
-    <w:lsdException w:name="List Table 4 Accent 6" w:uiPriority="49"/>
-    <w:lsdException w:name="List Table 5 Dark Accent 6" w:uiPriority="50"/>
-    <w:lsdException w:name="List Table 6 Colorful Accent 6" w:uiPriority="51"/>
-    <w:lsdException w:name="List Table 7 Colorful Accent 6" w:uiPriority="52"/>
-    <w:lsdException w:name="Mention" w:semiHidden="1" w:unhideWhenUsed="1"/>
-    <w:lsdException w:name="Smart Hyperlink" w:semiHidden="1" w:unhideWhenUsed="1"/>
+  <w:latentStyles w:defLockedState="0" w:defUIPriority="99" w:defSemiHidden="1" w:defUnhideWhenUsed="1" w:defQFormat="0" w:count="276">
+    <w:lsdException w:name="Normal" w:semiHidden="0" w:uiPriority="0" w:unhideWhenUsed="0" w:qFormat="1"/>
+    <w:lsdException w:name="heading 1" w:semiHidden="0" w:unhideWhenUsed="0" w:qFormat="1"/>
+    <w:lsdException w:name="heading 2" w:uiPriority="9" w:qFormat="1"/>
+    <w:lsdException w:name="heading 3" w:uiPriority="9" w:qFormat="1"/>
+    <w:lsdException w:name="heading 4" w:uiPriority="9" w:qFormat="1"/>
+    <w:lsdException w:name="heading 5" w:uiPriority="9" w:qFormat="1"/>
+    <w:lsdException w:name="heading 6" w:uiPriority="9" w:qFormat="1"/>
+    <w:lsdException w:name="heading 7" w:uiPriority="9" w:qFormat="1"/>
+    <w:lsdException w:name="heading 8" w:uiPriority="9" w:qFormat="1"/>
+    <w:lsdException w:name="heading 9" w:uiPriority="9" w:qFormat="1"/>
+    <w:lsdException w:name="toc 1" w:uiPriority="39"/>
+    <w:lsdException w:name="toc 2" w:uiPriority="39"/>
+    <w:lsdException w:name="toc 3" w:uiPriority="39"/>
+    <w:lsdException w:name="toc 4" w:uiPriority="39"/>
+    <w:lsdException w:name="toc 5" w:uiPriority="39"/>
+    <w:lsdException w:name="toc 6" w:uiPriority="39"/>
+    <w:lsdException w:name="toc 7" w:uiPriority="39"/>
+    <w:lsdException w:name="toc 8" w:uiPriority="39"/>
+    <w:lsdException w:name="toc 9" w:uiPriority="39"/>
+    <w:lsdException w:name="caption" w:uiPriority="35" w:qFormat="1"/>
+    <w:lsdException w:name="Title" w:semiHidden="0" w:uiPriority="10" w:unhideWhenUsed="0" w:qFormat="1"/>
+    <w:lsdException w:name="Default Paragraph Font" w:uiPriority="1"/>
+    <w:lsdException w:name="Subtitle" w:semiHidden="0" w:uiPriority="11" w:unhideWhenUsed="0" w:qFormat="1"/>
+    <w:lsdException w:name="Strong" w:semiHidden="0" w:uiPriority="22" w:unhideWhenUsed="0" w:qFormat="1"/>
+    <w:lsdException w:name="Emphasis" w:semiHidden="0" w:uiPriority="20" w:unhideWhenUsed="0" w:qFormat="1"/>
+    <w:lsdException w:name="Table Grid" w:semiHidden="0" w:uiPriority="59" w:unhideWhenUsed="0"/>
+    <w:lsdException w:name="Note Level 1" w:semiHidden="0" w:unhideWhenUsed="0"/>
+    <w:lsdException w:name="Note Level 2" w:semiHidden="0" w:unhideWhenUsed="0"/>
+    <w:lsdException w:name="Note Level 3" w:semiHidden="0" w:unhideWhenUsed="0"/>
+    <w:lsdException w:name="Note Level 4" w:semiHidden="0" w:unhideWhenUsed="0"/>
+    <w:lsdException w:name="Note Level 5" w:semiHidden="0" w:unhideWhenUsed="0"/>
+    <w:lsdException w:name="Note Level 6" w:semiHidden="0" w:unhideWhenUsed="0"/>
+    <w:lsdException w:name="Note Level 7" w:semiHidden="0" w:unhideWhenUsed="0"/>
+    <w:lsdException w:name="Note Level 8" w:semiHidden="0" w:unhideWhenUsed="0"/>
+    <w:lsdException w:name="Note Level 9" w:semiHidden="0" w:unhideWhenUsed="0"/>
+    <w:lsdException w:name="Placeholder Text" w:unhideWhenUsed="0"/>
+    <w:lsdException w:name="No Spacing" w:semiHidden="0" w:uiPriority="1" w:unhideWhenUsed="0" w:qFormat="1"/>
+    <w:lsdException w:name="Light Shading" w:semiHidden="0" w:uiPriority="60" w:unhideWhenUsed="0"/>
+    <w:lsdException w:name="Light List" w:semiHidden="0" w:uiPriority="61" w:unhideWhenUsed="0"/>
+    <w:lsdException w:name="Light Grid" w:semiHidden="0" w:uiPriority="62" w:unhideWhenUsed="0"/>
+    <w:lsdException w:name="Medium Shading 1" w:semiHidden="0" w:uiPriority="63" w:unhideWhenUsed="0"/>
+    <w:lsdException w:name="Medium Shading 2" w:semiHidden="0" w:uiPriority="64" w:unhideWhenUsed="0"/>
+    <w:lsdException w:name="Medium List 1" w:semiHidden="0" w:uiPriority="65" w:unhideWhenUsed="0"/>
+    <w:lsdException w:name="Medium List 2" w:semiHidden="0" w:uiPriority="66" w:unhideWhenUsed="0"/>
+    <w:lsdException w:name="Medium Grid 1" w:semiHidden="0" w:uiPriority="67" w:unhideWhenUsed="0"/>
+    <w:lsdException w:name="Medium Grid 2" w:semiHidden="0" w:uiPriority="68" w:unhideWhenUsed="0"/>
+    <w:lsdException w:name="Medium Grid 3" w:semiHidden="0" w:uiPriority="69" w:unhideWhenUsed="0"/>
+    <w:lsdException w:name="Dark List" w:semiHidden="0" w:uiPriority="70" w:unhideWhenUsed="0"/>
+    <w:lsdException w:name="Colorful Shading" w:semiHidden="0" w:uiPriority="71" w:unhideWhenUsed="0"/>
+    <w:lsdException w:name="Colorful List" w:semiHidden="0" w:uiPriority="72" w:unhideWhenUsed="0"/>
+    <w:lsdException w:name="Colorful Grid" w:semiHidden="0" w:uiPriority="73" w:unhideWhenUsed="0"/>
+    <w:lsdException w:name="Light Shading Accent 1" w:semiHidden="0" w:uiPriority="60" w:unhideWhenUsed="0"/>
+    <w:lsdException w:name="Light List Accent 1" w:semiHidden="0" w:uiPriority="61" w:unhideWhenUsed="0"/>
+    <w:lsdException w:name="Light Grid Accent 1" w:semiHidden="0" w:uiPriority="62" w:unhideWhenUsed="0"/>
+    <w:lsdException w:name="Medium Shading 1 Accent 1" w:semiHidden="0" w:uiPriority="63" w:unhideWhenUsed="0"/>
+    <w:lsdException w:name="Medium Shading 2 Accent 1" w:semiHidden="0" w:uiPriority="64" w:unhideWhenUsed="0"/>
+    <w:lsdException w:name="Medium List 1 Accent 1" w:semiHidden="0" w:uiPriority="65" w:unhideWhenUsed="0"/>
+    <w:lsdException w:name="Revision" w:unhideWhenUsed="0"/>
+    <w:lsdException w:name="List Paragraph" w:semiHidden="0" w:uiPriority="34" w:unhideWhenUsed="0" w:qFormat="1"/>
+    <w:lsdException w:name="Quote" w:semiHidden="0" w:uiPriority="29" w:unhideWhenUsed="0" w:qFormat="1"/>
+    <w:lsdException w:name="Intense Quote" w:semiHidden="0" w:uiPriority="30" w:unhideWhenUsed="0" w:qFormat="1"/>
+    <w:lsdException w:name="Medium List 2 Accent 1" w:semiHidden="0" w:uiPriority="66" w:unhideWhenUsed="0"/>
+    <w:lsdException w:name="Medium Grid 1 Accent 1" w:semiHidden="0" w:uiPriority="67" w:unhideWhenUsed="0"/>
+    <w:lsdException w:name="Medium Grid 2 Accent 1" w:semiHidden="0" w:uiPriority="68" w:unhideWhenUsed="0"/>
+    <w:lsdException w:name="Medium Grid 3 Accent 1" w:semiHidden="0" w:uiPriority="69" w:unhideWhenUsed="0"/>
+    <w:lsdException w:name="Dark List Accent 1" w:semiHidden="0" w:uiPriority="70" w:unhideWhenUsed="0"/>
+    <w:lsdException w:name="Colorful Shading Accent 1" w:semiHidden="0" w:uiPriority="71" w:unhideWhenUsed="0"/>
+    <w:lsdException w:name="Colorful List Accent 1" w:semiHidden="0" w:uiPriority="72" w:unhideWhenUsed="0"/>
+    <w:lsdException w:name="Colorful Grid Accent 1" w:semiHidden="0" w:uiPriority="73" w:unhideWhenUsed="0"/>
+    <w:lsdException w:name="Light Shading Accent 2" w:semiHidden="0" w:uiPriority="60" w:unhideWhenUsed="0"/>
+    <w:lsdException w:name="Light List Accent 2" w:semiHidden="0" w:uiPriority="61" w:unhideWhenUsed="0"/>
+    <w:lsdException w:name="Light Grid Accent 2" w:semiHidden="0" w:uiPriority="62" w:unhideWhenUsed="0"/>
+    <w:lsdException w:name="Medium Shading 1 Accent 2" w:semiHidden="0" w:uiPriority="63" w:unhideWhenUsed="0"/>
+    <w:lsdException w:name="Medium Shading 2 Accent 2" w:semiHidden="0" w:uiPriority="64" w:unhideWhenUsed="0"/>
+    <w:lsdException w:name="Medium List 1 Accent 2" w:semiHidden="0" w:uiPriority="65" w:unhideWhenUsed="0"/>
+    <w:lsdException w:name="Medium List 2 Accent 2" w:semiHidden="0" w:uiPriority="66" w:unhideWhenUsed="0"/>
+    <w:lsdException w:name="Medium Grid 1 Accent 2" w:semiHidden="0" w:uiPriority="67" w:unhideWhenUsed="0"/>
+    <w:lsdException w:name="Medium Grid 2 Accent 2" w:semiHidden="0" w:uiPriority="68" w:unhideWhenUsed="0"/>
+    <w:lsdException w:name="Medium Grid 3 Accent 2" w:semiHidden="0" w:uiPriority="69" w:unhideWhenUsed="0"/>
+    <w:lsdException w:name="Dark List Accent 2" w:semiHidden="0" w:uiPriority="70" w:unhideWhenUsed="0"/>
+    <w:lsdException w:name="Colorful Shading Accent 2" w:semiHidden="0" w:uiPriority="71" w:unhideWhenUsed="0"/>
+    <w:lsdException w:name="Colorful List Accent 2" w:semiHidden="0" w:uiPriority="72" w:unhideWhenUsed="0"/>
+    <w:lsdException w:name="Colorful Grid Accent 2" w:semiHidden="0" w:uiPriority="73" w:unhideWhenUsed="0"/>
+    <w:lsdException w:name="Light Shading Accent 3" w:semiHidden="0" w:uiPriority="60" w:unhideWhenUsed="0"/>
+    <w:lsdException w:name="Light List Accent 3" w:semiHidden="0" w:uiPriority="61" w:unhideWhenUsed="0"/>
+    <w:lsdException w:name="Light Grid Accent 3" w:semiHidden="0" w:uiPriority="62" w:unhideWhenUsed="0"/>
+    <w:lsdException w:name="Medium Shading 1 Accent 3" w:semiHidden="0" w:uiPriority="63" w:unhideWhenUsed="0"/>
+    <w:lsdException w:name="Medium Shading 2 Accent 3" w:semiHidden="0" w:uiPriority="64" w:unhideWhenUsed="0"/>
+    <w:lsdException w:name="Medium List 1 Accent 3" w:semiHidden="0" w:uiPriority="65" w:unhideWhenUsed="0"/>
+    <w:lsdException w:name="Medium List 2 Accent 3" w:semiHidden="0" w:uiPriority="66" w:unhideWhenUsed="0"/>
+    <w:lsdException w:name="Medium Grid 1 Accent 3" w:semiHidden="0" w:uiPriority="67" w:unhideWhenUsed="0"/>
+    <w:lsdException w:name="Medium Grid 2 Accent 3" w:semiHidden="0" w:uiPriority="68" w:unhideWhenUsed="0"/>
+    <w:lsdException w:name="Medium Grid 3 Accent 3" w:semiHidden="0" w:uiPriority="69" w:unhideWhenUsed="0"/>
+    <w:lsdException w:name="Dark List Accent 3" w:semiHidden="0" w:uiPriority="70" w:unhideWhenUsed="0"/>
+    <w:lsdException w:name="Colorful Shading Accent 3" w:semiHidden="0" w:uiPriority="71" w:unhideWhenUsed="0"/>
+    <w:lsdException w:name="Colorful List Accent 3" w:semiHidden="0" w:uiPriority="72" w:unhideWhenUsed="0"/>
+    <w:lsdException w:name="Colorful Grid Accent 3" w:semiHidden="0" w:uiPriority="73" w:unhideWhenUsed="0"/>
+    <w:lsdException w:name="Light Shading Accent 4" w:semiHidden="0" w:uiPriority="60" w:unhideWhenUsed="0"/>
+    <w:lsdException w:name="Light List Accent 4" w:semiHidden="0" w:uiPriority="61" w:unhideWhenUsed="0"/>
+    <w:lsdException w:name="Light Grid Accent 4" w:semiHidden="0" w:uiPriority="62" w:unhideWhenUsed="0"/>
+    <w:lsdException w:name="Medium Shading 1 Accent 4" w:semiHidden="0" w:uiPriority="63" w:unhideWhenUsed="0"/>
+    <w:lsdException w:name="Medium Shading 2 Accent 4" w:semiHidden="0" w:uiPriority="64" w:unhideWhenUsed="0"/>
+    <w:lsdException w:name="Medium List 1 Accent 4" w:semiHidden="0" w:uiPriority="65" w:unhideWhenUsed="0"/>
+    <w:lsdException w:name="Medium List 2 Accent 4" w:semiHidden="0" w:uiPriority="66" w:unhideWhenUsed="0"/>
+    <w:lsdException w:name="Medium Grid 1 Accent 4" w:semiHidden="0" w:uiPriority="67" w:unhideWhenUsed="0"/>
+    <w:lsdException w:name="Medium Grid 2 Accent 4" w:semiHidden="0" w:uiPriority="68" w:unhideWhenUsed="0"/>
+    <w:lsdException w:name="Medium Grid 3 Accent 4" w:semiHidden="0" w:uiPriority="69" w:unhideWhenUsed="0"/>
+    <w:lsdException w:name="Dark List Accent 4" w:semiHidden="0" w:uiPriority="70" w:unhideWhenUsed="0"/>
+    <w:lsdException w:name="Colorful Shading Accent 4" w:semiHidden="0" w:uiPriority="71" w:unhideWhenUsed="0"/>
+    <w:lsdException w:name="Colorful List Accent 4" w:semiHidden="0" w:uiPriority="72" w:unhideWhenUsed="0"/>
+    <w:lsdException w:name="Colorful Grid Accent 4" w:semiHidden="0" w:uiPriority="73" w:unhideWhenUsed="0"/>
+    <w:lsdException w:name="Light Shading Accent 5" w:semiHidden="0" w:uiPriority="60" w:unhideWhenUsed="0"/>
+    <w:lsdException w:name="Light List Accent 5" w:semiHidden="0" w:uiPriority="61" w:unhideWhenUsed="0"/>
+    <w:lsdException w:name="Light Grid Accent 5" w:semiHidden="0" w:uiPriority="62" w:unhideWhenUsed="0"/>
+    <w:lsdException w:name="Medium Shading 1 Accent 5" w:semiHidden="0" w:uiPriority="63" w:unhideWhenUsed="0"/>
+    <w:lsdException w:name="Medium Shading 2 Accent 5" w:semiHidden="0" w:uiPriority="64" w:unhideWhenUsed="0"/>
+    <w:lsdException w:name="Medium List 1 Accent 5" w:semiHidden="0" w:uiPriority="65" w:unhideWhenUsed="0"/>
+    <w:lsdException w:name="Medium List 2 Accent 5" w:semiHidden="0" w:uiPriority="66" w:unhideWhenUsed="0"/>
+    <w:lsdException w:name="Medium Grid 1 Accent 5" w:semiHidden="0" w:uiPriority="67" w:unhideWhenUsed="0"/>
+    <w:lsdException w:name="Medium Grid 2 Accent 5" w:semiHidden="0" w:uiPriority="68" w:unhideWhenUsed="0"/>
+    <w:lsdException w:name="Medium Grid 3 Accent 5" w:semiHidden="0" w:uiPriority="69" w:unhideWhenUsed="0"/>
+    <w:lsdException w:name="Dark List Accent 5" w:semiHidden="0" w:uiPriority="70" w:unhideWhenUsed="0"/>
+    <w:lsdException w:name="Colorful Shading Accent 5" w:semiHidden="0" w:uiPriority="71" w:unhideWhenUsed="0"/>
+    <w:lsdException w:name="Colorful List Accent 5" w:semiHidden="0" w:uiPriority="72" w:unhideWhenUsed="0"/>
+    <w:lsdException w:name="Colorful Grid Accent 5" w:semiHidden="0" w:uiPriority="73" w:unhideWhenUsed="0"/>
+    <w:lsdException w:name="Light Shading Accent 6" w:semiHidden="0" w:uiPriority="60" w:unhideWhenUsed="0"/>
+    <w:lsdException w:name="Light List Accent 6" w:semiHidden="0" w:uiPriority="61" w:unhideWhenUsed="0"/>
+    <w:lsdException w:name="Light Grid Accent 6" w:semiHidden="0" w:uiPriority="62" w:unhideWhenUsed="0"/>
+    <w:lsdException w:name="Medium Shading 1 Accent 6" w:semiHidden="0" w:uiPriority="63" w:unhideWhenUsed="0"/>
+    <w:lsdException w:name="Medium Shading 2 Accent 6" w:semiHidden="0" w:uiPriority="64" w:unhideWhenUsed="0"/>
+    <w:lsdException w:name="Medium List 1 Accent 6" w:semiHidden="0" w:uiPriority="65" w:unhideWhenUsed="0"/>
+    <w:lsdException w:name="Medium List 2 Accent 6" w:semiHidden="0" w:uiPriority="66" w:unhideWhenUsed="0"/>
+    <w:lsdException w:name="Medium Grid 1 Accent 6" w:semiHidden="0" w:uiPriority="67" w:unhideWhenUsed="0"/>
+    <w:lsdException w:name="Medium Grid 2 Accent 6" w:semiHidden="0" w:uiPriority="68" w:unhideWhenUsed="0"/>
+    <w:lsdException w:name="Medium Grid 3 Accent 6" w:semiHidden="0" w:uiPriority="69" w:unhideWhenUsed="0"/>
+    <w:lsdException w:name="Dark List Accent 6" w:semiHidden="0" w:uiPriority="70" w:unhideWhenUsed="0"/>
+    <w:lsdException w:name="Colorful Shading Accent 6" w:semiHidden="0" w:uiPriority="71" w:unhideWhenUsed="0"/>
+    <w:lsdException w:name="Colorful List Accent 6" w:semiHidden="0" w:uiPriority="72" w:unhideWhenUsed="0"/>
+    <w:lsdException w:name="Colorful Grid Accent 6" w:semiHidden="0" w:uiPriority="73" w:unhideWhenUsed="0"/>
+    <w:lsdException w:name="Subtle Emphasis" w:semiHidden="0" w:uiPriority="19" w:unhideWhenUsed="0" w:qFormat="1"/>
+    <w:lsdException w:name="Intense Emphasis" w:semiHidden="0" w:uiPriority="21" w:unhideWhenUsed="0" w:qFormat="1"/>
+    <w:lsdException w:name="Subtle Reference" w:semiHidden="0" w:uiPriority="31" w:unhideWhenUsed="0" w:qFormat="1"/>
+    <w:lsdException w:name="Intense Reference" w:semiHidden="0" w:uiPriority="32" w:unhideWhenUsed="0" w:qFormat="1"/>
+    <w:lsdException w:name="Book Title" w:semiHidden="0" w:uiPriority="33" w:unhideWhenUsed="0" w:qFormat="1"/>
+    <w:lsdException w:name="Bibliography" w:uiPriority="37"/>
+    <w:lsdException w:name="TOC Heading" w:uiPriority="39" w:qFormat="1"/>
+  </w:latentStyles>
+  <w:style w:type="paragraph" w:default="1" w:styleId="Normal">
+    <w:name w:val="Normal"/>
+    <w:qFormat/>
+    <w:rsid w:val="00BE0325"/>
+    <w:pPr>
+      <w:widowControl w:val="0"/>
+      <w:autoSpaceDE w:val="0"/>
+      <w:autoSpaceDN w:val="0"/>
+      <w:adjustRightInd w:val="0"/>
+    </w:pPr>
+    <w:rPr>
+      <w:rFonts w:ascii="Times New Roman" w:hAnsi="Times New Roman"/>
+      <w:sz w:val="24"/>
+      <w:szCs w:val="24"/>
+    </w:rPr>
+  </w:style>
+  <w:style w:type="paragraph" w:styleId="Heading1">
+    <w:name w:val="heading 1"/>
+    <w:basedOn w:val="Normal"/>
+    <w:next w:val="Normal"/>
+    <w:link w:val="Heading1Char"/>
+    <w:uiPriority w:val="9"/>
+    <w:qFormat/>
+    <w:pPr>
+      <w:outlineLvl w:val="0"/>
+    </w:pPr>
+    <w:rPr>
+      <w:rFonts w:ascii="Cambria" w:hAnsi="Cambria"/>
+      <w:b/>
+      <w:bCs/>
+      <w:kern w:val="32"/>
+      <w:sz w:val="32"/>
+      <w:szCs w:val="32"/>
+      <w:lang w:val="x-none" w:eastAsia="x-none"/>
+    </w:rPr>
+  </w:style>
+  <w:style w:type="character" w:default="1" w:styleId="DefaultParagraphFont">
+    <w:name w:val="Default Paragraph Font"/>
+    <w:uiPriority w:val="1"/>
+    <w:semiHidden/>
+    <w:unhideWhenUsed/>
+  </w:style>
+  <w:style w:type="table" w:default="1" w:styleId="TableNormal">
+    <w:name w:val="Normal Table"/>
+    <w:uiPriority w:val="99"/>
+    <w:semiHidden/>
+    <w:unhideWhenUsed/>
+    <w:tblPr>
+      <w:tblInd w:w="0" w:type="dxa"/>
+      <w:tblCellMar>
+        <w:top w:w="0" w:type="dxa"/>
+        <w:left w:w="108" w:type="dxa"/>
+        <w:bottom w:w="0" w:type="dxa"/>
+        <w:right w:w="108" w:type="dxa"/>
+      </w:tblCellMar>
+    </w:tblPr>
+  </w:style>
+  <w:style w:type="numbering" w:default="1" w:styleId="NoList">
+    <w:name w:val="No List"/>
+    <w:uiPriority w:val="99"/>
+    <w:semiHidden/>
+    <w:unhideWhenUsed/>
+  </w:style>
+  <w:style w:type="character" w:customStyle="1" w:styleId="Heading1Char">
+    <w:name w:val="Heading 1 Char"/>
+    <w:link w:val="Heading1"/>
+    <w:uiPriority w:val="9"/>
+    <w:rPr>
+      <w:rFonts w:ascii="Cambria" w:eastAsia="Times New Roman" w:hAnsi="Cambria" w:cs="Times New Roman"/>
+      <w:b/>
+      <w:bCs/>
+      <w:kern w:val="32"/>
+      <w:sz w:val="32"/>
+      <w:szCs w:val="32"/>
+    </w:rPr>
+  </w:style>
+  <w:style w:type="character" w:styleId="Hyperlink">
+    <w:name w:val="Hyperlink"/>
+    <w:uiPriority w:val="99"/>
+    <w:unhideWhenUsed/>
+    <w:rsid w:val="008B6489"/>
+    <w:rPr>
+      <w:color w:val="0000FF"/>
+      <w:u w:val="single"/>
+    </w:rPr>
+  </w:style>
+  <w:style w:type="table" w:styleId="TableGrid">
+    <w:name w:val="Table Grid"/>
+    <w:basedOn w:val="TableNormal"/>
+    <w:uiPriority w:val="59"/>
+    <w:rsid w:val="008B6489"/>
+    <w:tblPr>
+      <w:tblInd w:w="0" w:type="dxa"/>
+      <w:tblBorders>
+        <w:top w:val="single" w:sz="4" w:space="0" w:color="000000"/>
+        <w:left w:val="single" w:sz="4" w:space="0" w:color="000000"/>
+        <w:bottom w:val="single" w:sz="4" w:space="0" w:color="000000"/>
+        <w:right w:val="single" w:sz="4" w:space="0" w:color="000000"/>
+        <w:insideH w:val="single" w:sz="4" w:space="0" w:color="000000"/>
+        <w:insideV w:val="single" w:sz="4" w:space="0" w:color="000000"/>
+      </w:tblBorders>
+      <w:tblCellMar>
+        <w:top w:w="0" w:type="dxa"/>
+        <w:left w:w="108" w:type="dxa"/>
+        <w:bottom w:w="0" w:type="dxa"/>
+        <w:right w:w="108" w:type="dxa"/>
+      </w:tblCellMar>
+    </w:tblPr>
+  </w:style>
+  <w:style w:type="paragraph" w:styleId="Header">
+    <w:name w:val="header"/>
+    <w:basedOn w:val="Normal"/>
+    <w:link w:val="HeaderChar"/>
+    <w:uiPriority w:val="99"/>
+    <w:unhideWhenUsed/>
+    <w:rsid w:val="00EC61C0"/>
+    <w:pPr>
+      <w:tabs>
+        <w:tab w:val="center" w:pos="4680"/>
+        <w:tab w:val="right" w:pos="9360"/>
+      </w:tabs>
+    </w:pPr>
+    <w:rPr>
+      <w:lang w:val="x-none" w:eastAsia="x-none"/>
+    </w:rPr>
+  </w:style>
+  <w:style w:type="character" w:customStyle="1" w:styleId="HeaderChar">
+    <w:name w:val="Header Char"/>
+    <w:link w:val="Header"/>
+    <w:uiPriority w:val="99"/>
+    <w:rsid w:val="00EC61C0"/>
+    <w:rPr>
+      <w:rFonts w:ascii="Times New Roman" w:hAnsi="Times New Roman" w:cs="Times New Roman"/>
+      <w:sz w:val="24"/>
+      <w:szCs w:val="24"/>
+    </w:rPr>
+  </w:style>
+  <w:style w:type="paragraph" w:styleId="Footer">
+    <w:name w:val="footer"/>
+    <w:basedOn w:val="Normal"/>
+    <w:link w:val="FooterChar"/>
+    <w:uiPriority w:val="99"/>
+    <w:unhideWhenUsed/>
+    <w:rsid w:val="00EC61C0"/>
+    <w:pPr>
+      <w:tabs>
+        <w:tab w:val="center" w:pos="4680"/>
+        <w:tab w:val="right" w:pos="9360"/>
+      </w:tabs>
+    </w:pPr>
+    <w:rPr>
+      <w:lang w:val="x-none" w:eastAsia="x-none"/>
+    </w:rPr>
+  </w:style>
+  <w:style w:type="character" w:customStyle="1" w:styleId="FooterChar">
+    <w:name w:val="Footer Char"/>
+    <w:link w:val="Footer"/>
+    <w:uiPriority w:val="99"/>
+    <w:rsid w:val="00EC61C0"/>
+    <w:rPr>
+      <w:rFonts w:ascii="Times New Roman" w:hAnsi="Times New Roman" w:cs="Times New Roman"/>
+      <w:sz w:val="24"/>
+      <w:szCs w:val="24"/>
+    </w:rPr>
+  </w:style>
+  <w:style w:type="paragraph" w:styleId="NormalWeb">
+    <w:name w:val="Normal (Web)"/>
+    <w:basedOn w:val="Normal"/>
+    <w:uiPriority w:val="99"/>
+    <w:unhideWhenUsed/>
+    <w:rsid w:val="00DB0F1A"/>
+    <w:pPr>
+      <w:widowControl/>
+      <w:autoSpaceDE/>
+      <w:autoSpaceDN/>
+      <w:adjustRightInd/>
+      <w:spacing w:before="100" w:beforeAutospacing="1" w:after="100" w:afterAutospacing="1"/>
+    </w:pPr>
+  </w:style>
+  <w:style w:type="character" w:styleId="Strong">
+    <w:name w:val="Strong"/>
+    <w:uiPriority w:val="22"/>
+    <w:qFormat/>
+    <w:rsid w:val="00DB0F1A"/>
+    <w:rPr>
+      <w:b/>
+      <w:bCs/>
+    </w:rPr>
+  </w:style>
+  <w:style w:type="paragraph" w:styleId="Caption">
+    <w:name w:val="caption"/>
+    <w:basedOn w:val="Normal"/>
+    <w:next w:val="Normal"/>
+    <w:uiPriority w:val="35"/>
+    <w:unhideWhenUsed/>
+    <w:qFormat/>
+    <w:rsid w:val="00A14844"/>
+    <w:rPr>
+      <w:b/>
+      <w:bCs/>
+      <w:sz w:val="20"/>
+      <w:szCs w:val="20"/>
+    </w:rPr>
+  </w:style>
+  <w:style w:type="paragraph" w:styleId="BalloonText">
+    <w:name w:val="Balloon Text"/>
+    <w:basedOn w:val="Normal"/>
+    <w:link w:val="BalloonTextChar"/>
+    <w:uiPriority w:val="99"/>
+    <w:semiHidden/>
+    <w:unhideWhenUsed/>
+    <w:rsid w:val="00147ABE"/>
+    <w:rPr>
+      <w:rFonts w:ascii="Segoe UI" w:hAnsi="Segoe UI" w:cs="Segoe UI"/>
+      <w:sz w:val="18"/>
+      <w:szCs w:val="18"/>
+    </w:rPr>
+  </w:style>
+  <w:style w:type="character" w:customStyle="1" w:styleId="BalloonTextChar">
+    <w:name w:val="Balloon Text Char"/>
+    <w:basedOn w:val="DefaultParagraphFont"/>
+    <w:link w:val="BalloonText"/>
+    <w:uiPriority w:val="99"/>
+    <w:semiHidden/>
+    <w:rsid w:val="00147ABE"/>
+    <w:rPr>
+      <w:rFonts w:ascii="Segoe UI" w:hAnsi="Segoe UI" w:cs="Segoe UI"/>
+      <w:sz w:val="18"/>
+      <w:szCs w:val="18"/>
+    </w:rPr>
+  </w:style>
+  <w:style w:type="character" w:styleId="Emphasis">
+    <w:name w:val="Emphasis"/>
+    <w:basedOn w:val="DefaultParagraphFont"/>
+    <w:uiPriority w:val="20"/>
+    <w:qFormat/>
+    <w:rsid w:val="009A06D1"/>
+    <w:rPr>
+      <w:i/>
+      <w:iCs/>
+    </w:rPr>
+  </w:style>
+  <w:style w:type="paragraph" w:styleId="ListParagraph">
+    <w:name w:val="List Paragraph"/>
+    <w:basedOn w:val="Normal"/>
+    <w:uiPriority w:val="34"/>
+    <w:qFormat/>
+    <w:rsid w:val="006B27B6"/>
+    <w:pPr>
+      <w:ind w:left="720"/>
+      <w:contextualSpacing/>
+    </w:pPr>
+  </w:style>
+  <w:style w:type="character" w:styleId="FollowedHyperlink">
+    <w:name w:val="FollowedHyperlink"/>
+    <w:basedOn w:val="DefaultParagraphFont"/>
+    <w:uiPriority w:val="99"/>
+    <w:semiHidden/>
+    <w:unhideWhenUsed/>
+    <w:rsid w:val="00142B9B"/>
+    <w:rPr>
+      <w:color w:val="954F72" w:themeColor="followedHyperlink"/>
+      <w:u w:val="single"/>
+    </w:rPr>
+  </w:style>
+</w:styles>
+</file>
+
+<file path=word/stylesWithEffects.xml><?xml version="1.0" encoding="utf-8"?>
+<w:styles xmlns:wpc="http://schemas.microsoft.com/office/word/2010/wordprocessingCanvas" xmlns:mo="http://schemas.microsoft.com/office/mac/office/2008/main" xmlns:mc="http://schemas.openxmlformats.org/markup-compatibility/2006" xmlns:mv="urn:schemas-microsoft-com:mac:vml" xmlns:o="urn:schemas-microsoft-com:office:office" xmlns:r="http://schemas.openxmlformats.org/officeDocument/2006/relationships" xmlns:m="http://schemas.openxmlformats.org/officeDocument/2006/math" xmlns:v="urn:schemas-microsoft-com:vml" xmlns:wp14="http://schemas.microsoft.com/office/word/2010/wordprocessingDrawing" xmlns:wp="http://schemas.openxmlformats.org/drawingml/2006/wordprocessingDrawing" xmlns:w10="urn:schemas-microsoft-com:office:word" xmlns:w="http://schemas.openxmlformats.org/wordprocessingml/2006/main" xmlns:w14="http://schemas.microsoft.com/office/word/2010/wordml" xmlns:wpg="http://schemas.microsoft.com/office/word/2010/wordprocessingGroup" xmlns:wpi="http://schemas.microsoft.com/office/word/2010/wordprocessingInk" xmlns:wne="http://schemas.microsoft.com/office/word/2006/wordml" xmlns:wps="http://schemas.microsoft.com/office/word/2010/wordprocessingShape" mc:Ignorable="w14 wp14">
+  <w:docDefaults>
+    <w:rPrDefault>
+      <w:rPr>
+        <w:rFonts w:ascii="Calibri" w:eastAsia="Times New Roman" w:hAnsi="Calibri" w:cs="Times New Roman"/>
+        <w:lang w:val="en-US" w:eastAsia="en-US" w:bidi="ar-SA"/>
+      </w:rPr>
+    </w:rPrDefault>
+    <w:pPrDefault/>
+  </w:docDefaults>
+  <w:latentStyles w:defLockedState="0" w:defUIPriority="99" w:defSemiHidden="1" w:defUnhideWhenUsed="1" w:defQFormat="0" w:count="276">
+    <w:lsdException w:name="Normal" w:semiHidden="0" w:uiPriority="0" w:unhideWhenUsed="0" w:qFormat="1"/>
+    <w:lsdException w:name="heading 1" w:semiHidden="0" w:unhideWhenUsed="0" w:qFormat="1"/>
+    <w:lsdException w:name="heading 2" w:uiPriority="9" w:qFormat="1"/>
+    <w:lsdException w:name="heading 3" w:uiPriority="9" w:qFormat="1"/>
+    <w:lsdException w:name="heading 4" w:uiPriority="9" w:qFormat="1"/>
+    <w:lsdException w:name="heading 5" w:uiPriority="9" w:qFormat="1"/>
+    <w:lsdException w:name="heading 6" w:uiPriority="9" w:qFormat="1"/>
+    <w:lsdException w:name="heading 7" w:uiPriority="9" w:qFormat="1"/>
+    <w:lsdException w:name="heading 8" w:uiPriority="9" w:qFormat="1"/>
+    <w:lsdException w:name="heading 9" w:uiPriority="9" w:qFormat="1"/>
+    <w:lsdException w:name="toc 1" w:uiPriority="39"/>
+    <w:lsdException w:name="toc 2" w:uiPriority="39"/>
+    <w:lsdException w:name="toc 3" w:uiPriority="39"/>
+    <w:lsdException w:name="toc 4" w:uiPriority="39"/>
+    <w:lsdException w:name="toc 5" w:uiPriority="39"/>
+    <w:lsdException w:name="toc 6" w:uiPriority="39"/>
+    <w:lsdException w:name="toc 7" w:uiPriority="39"/>
+    <w:lsdException w:name="toc 8" w:uiPriority="39"/>
+    <w:lsdException w:name="toc 9" w:uiPriority="39"/>
+    <w:lsdException w:name="caption" w:uiPriority="35" w:qFormat="1"/>
+    <w:lsdException w:name="Title" w:semiHidden="0" w:uiPriority="10" w:unhideWhenUsed="0" w:qFormat="1"/>
+    <w:lsdException w:name="Default Paragraph Font" w:uiPriority="1"/>
+    <w:lsdException w:name="Subtitle" w:semiHidden="0" w:uiPriority="11" w:unhideWhenUsed="0" w:qFormat="1"/>
+    <w:lsdException w:name="Strong" w:semiHidden="0" w:uiPriority="22" w:unhideWhenUsed="0" w:qFormat="1"/>
+    <w:lsdException w:name="Emphasis" w:semiHidden="0" w:uiPriority="20" w:unhideWhenUsed="0" w:qFormat="1"/>
+    <w:lsdException w:name="Table Grid" w:semiHidden="0" w:uiPriority="59" w:unhideWhenUsed="0"/>
+    <w:lsdException w:name="Note Level 1" w:semiHidden="0" w:unhideWhenUsed="0"/>
+    <w:lsdException w:name="Note Level 2" w:semiHidden="0" w:unhideWhenUsed="0"/>
+    <w:lsdException w:name="Note Level 3" w:semiHidden="0" w:unhideWhenUsed="0"/>
+    <w:lsdException w:name="Note Level 4" w:semiHidden="0" w:unhideWhenUsed="0"/>
+    <w:lsdException w:name="Note Level 5" w:semiHidden="0" w:unhideWhenUsed="0"/>
+    <w:lsdException w:name="Note Level 6" w:semiHidden="0" w:unhideWhenUsed="0"/>
+    <w:lsdException w:name="Note Level 7" w:semiHidden="0" w:unhideWhenUsed="0"/>
+    <w:lsdException w:name="Note Level 8" w:semiHidden="0" w:unhideWhenUsed="0"/>
+    <w:lsdException w:name="Note Level 9" w:semiHidden="0" w:unhideWhenUsed="0"/>
+    <w:lsdException w:name="Placeholder Text" w:unhideWhenUsed="0"/>
+    <w:lsdException w:name="No Spacing" w:semiHidden="0" w:uiPriority="1" w:unhideWhenUsed="0" w:qFormat="1"/>
+    <w:lsdException w:name="Light Shading" w:semiHidden="0" w:uiPriority="60" w:unhideWhenUsed="0"/>
+    <w:lsdException w:name="Light List" w:semiHidden="0" w:uiPriority="61" w:unhideWhenUsed="0"/>
+    <w:lsdException w:name="Light Grid" w:semiHidden="0" w:uiPriority="62" w:unhideWhenUsed="0"/>
+    <w:lsdException w:name="Medium Shading 1" w:semiHidden="0" w:uiPriority="63" w:unhideWhenUsed="0"/>
+    <w:lsdException w:name="Medium Shading 2" w:semiHidden="0" w:uiPriority="64" w:unhideWhenUsed="0"/>
+    <w:lsdException w:name="Medium List 1" w:semiHidden="0" w:uiPriority="65" w:unhideWhenUsed="0"/>
+    <w:lsdException w:name="Medium List 2" w:semiHidden="0" w:uiPriority="66" w:unhideWhenUsed="0"/>
+    <w:lsdException w:name="Medium Grid 1" w:semiHidden="0" w:uiPriority="67" w:unhideWhenUsed="0"/>
+    <w:lsdException w:name="Medium Grid 2" w:semiHidden="0" w:uiPriority="68" w:unhideWhenUsed="0"/>
+    <w:lsdException w:name="Medium Grid 3" w:semiHidden="0" w:uiPriority="69" w:unhideWhenUsed="0"/>
+    <w:lsdException w:name="Dark List" w:semiHidden="0" w:uiPriority="70" w:unhideWhenUsed="0"/>
+    <w:lsdException w:name="Colorful Shading" w:semiHidden="0" w:uiPriority="71" w:unhideWhenUsed="0"/>
+    <w:lsdException w:name="Colorful List" w:semiHidden="0" w:uiPriority="72" w:unhideWhenUsed="0"/>
+    <w:lsdException w:name="Colorful Grid" w:semiHidden="0" w:uiPriority="73" w:unhideWhenUsed="0"/>
+    <w:lsdException w:name="Light Shading Accent 1" w:semiHidden="0" w:uiPriority="60" w:unhideWhenUsed="0"/>
+    <w:lsdException w:name="Light List Accent 1" w:semiHidden="0" w:uiPriority="61" w:unhideWhenUsed="0"/>
+    <w:lsdException w:name="Light Grid Accent 1" w:semiHidden="0" w:uiPriority="62" w:unhideWhenUsed="0"/>
+    <w:lsdException w:name="Medium Shading 1 Accent 1" w:semiHidden="0" w:uiPriority="63" w:unhideWhenUsed="0"/>
+    <w:lsdException w:name="Medium Shading 2 Accent 1" w:semiHidden="0" w:uiPriority="64" w:unhideWhenUsed="0"/>
+    <w:lsdException w:name="Medium List 1 Accent 1" w:semiHidden="0" w:uiPriority="65" w:unhideWhenUsed="0"/>
+    <w:lsdException w:name="Revision" w:unhideWhenUsed="0"/>
+    <w:lsdException w:name="List Paragraph" w:semiHidden="0" w:uiPriority="34" w:unhideWhenUsed="0" w:qFormat="1"/>
+    <w:lsdException w:name="Quote" w:semiHidden="0" w:uiPriority="29" w:unhideWhenUsed="0" w:qFormat="1"/>
+    <w:lsdException w:name="Intense Quote" w:semiHidden="0" w:uiPriority="30" w:unhideWhenUsed="0" w:qFormat="1"/>
+    <w:lsdException w:name="Medium List 2 Accent 1" w:semiHidden="0" w:uiPriority="66" w:unhideWhenUsed="0"/>
+    <w:lsdException w:name="Medium Grid 1 Accent 1" w:semiHidden="0" w:uiPriority="67" w:unhideWhenUsed="0"/>
+    <w:lsdException w:name="Medium Grid 2 Accent 1" w:semiHidden="0" w:uiPriority="68" w:unhideWhenUsed="0"/>
+    <w:lsdException w:name="Medium Grid 3 Accent 1" w:semiHidden="0" w:uiPriority="69" w:unhideWhenUsed="0"/>
+    <w:lsdException w:name="Dark List Accent 1" w:semiHidden="0" w:uiPriority="70" w:unhideWhenUsed="0"/>
+    <w:lsdException w:name="Colorful Shading Accent 1" w:semiHidden="0" w:uiPriority="71" w:unhideWhenUsed="0"/>
+    <w:lsdException w:name="Colorful List Accent 1" w:semiHidden="0" w:uiPriority="72" w:unhideWhenUsed="0"/>
+    <w:lsdException w:name="Colorful Grid Accent 1" w:semiHidden="0" w:uiPriority="73" w:unhideWhenUsed="0"/>
+    <w:lsdException w:name="Light Shading Accent 2" w:semiHidden="0" w:uiPriority="60" w:unhideWhenUsed="0"/>
+    <w:lsdException w:name="Light List Accent 2" w:semiHidden="0" w:uiPriority="61" w:unhideWhenUsed="0"/>
+    <w:lsdException w:name="Light Grid Accent 2" w:semiHidden="0" w:uiPriority="62" w:unhideWhenUsed="0"/>
+    <w:lsdException w:name="Medium Shading 1 Accent 2" w:semiHidden="0" w:uiPriority="63" w:unhideWhenUsed="0"/>
+    <w:lsdException w:name="Medium Shading 2 Accent 2" w:semiHidden="0" w:uiPriority="64" w:unhideWhenUsed="0"/>
+    <w:lsdException w:name="Medium List 1 Accent 2" w:semiHidden="0" w:uiPriority="65" w:unhideWhenUsed="0"/>
+    <w:lsdException w:name="Medium List 2 Accent 2" w:semiHidden="0" w:uiPriority="66" w:unhideWhenUsed="0"/>
+    <w:lsdException w:name="Medium Grid 1 Accent 2" w:semiHidden="0" w:uiPriority="67" w:unhideWhenUsed="0"/>
+    <w:lsdException w:name="Medium Grid 2 Accent 2" w:semiHidden="0" w:uiPriority="68" w:unhideWhenUsed="0"/>
+    <w:lsdException w:name="Medium Grid 3 Accent 2" w:semiHidden="0" w:uiPriority="69" w:unhideWhenUsed="0"/>
+    <w:lsdException w:name="Dark List Accent 2" w:semiHidden="0" w:uiPriority="70" w:unhideWhenUsed="0"/>
+    <w:lsdException w:name="Colorful Shading Accent 2" w:semiHidden="0" w:uiPriority="71" w:unhideWhenUsed="0"/>
+    <w:lsdException w:name="Colorful List Accent 2" w:semiHidden="0" w:uiPriority="72" w:unhideWhenUsed="0"/>
+    <w:lsdException w:name="Colorful Grid Accent 2" w:semiHidden="0" w:uiPriority="73" w:unhideWhenUsed="0"/>
+    <w:lsdException w:name="Light Shading Accent 3" w:semiHidden="0" w:uiPriority="60" w:unhideWhenUsed="0"/>
+    <w:lsdException w:name="Light List Accent 3" w:semiHidden="0" w:uiPriority="61" w:unhideWhenUsed="0"/>
+    <w:lsdException w:name="Light Grid Accent 3" w:semiHidden="0" w:uiPriority="62" w:unhideWhenUsed="0"/>
+    <w:lsdException w:name="Medium Shading 1 Accent 3" w:semiHidden="0" w:uiPriority="63" w:unhideWhenUsed="0"/>
+    <w:lsdException w:name="Medium Shading 2 Accent 3" w:semiHidden="0" w:uiPriority="64" w:unhideWhenUsed="0"/>
+    <w:lsdException w:name="Medium List 1 Accent 3" w:semiHidden="0" w:uiPriority="65" w:unhideWhenUsed="0"/>
+    <w:lsdException w:name="Medium List 2 Accent 3" w:semiHidden="0" w:uiPriority="66" w:unhideWhenUsed="0"/>
+    <w:lsdException w:name="Medium Grid 1 Accent 3" w:semiHidden="0" w:uiPriority="67" w:unhideWhenUsed="0"/>
+    <w:lsdException w:name="Medium Grid 2 Accent 3" w:semiHidden="0" w:uiPriority="68" w:unhideWhenUsed="0"/>
+    <w:lsdException w:name="Medium Grid 3 Accent 3" w:semiHidden="0" w:uiPriority="69" w:unhideWhenUsed="0"/>
+    <w:lsdException w:name="Dark List Accent 3" w:semiHidden="0" w:uiPriority="70" w:unhideWhenUsed="0"/>
+    <w:lsdException w:name="Colorful Shading Accent 3" w:semiHidden="0" w:uiPriority="71" w:unhideWhenUsed="0"/>
+    <w:lsdException w:name="Colorful List Accent 3" w:semiHidden="0" w:uiPriority="72" w:unhideWhenUsed="0"/>
+    <w:lsdException w:name="Colorful Grid Accent 3" w:semiHidden="0" w:uiPriority="73" w:unhideWhenUsed="0"/>
+    <w:lsdException w:name="Light Shading Accent 4" w:semiHidden="0" w:uiPriority="60" w:unhideWhenUsed="0"/>
+    <w:lsdException w:name="Light List Accent 4" w:semiHidden="0" w:uiPriority="61" w:unhideWhenUsed="0"/>
+    <w:lsdException w:name="Light Grid Accent 4" w:semiHidden="0" w:uiPriority="62" w:unhideWhenUsed="0"/>
+    <w:lsdException w:name="Medium Shading 1 Accent 4" w:semiHidden="0" w:uiPriority="63" w:unhideWhenUsed="0"/>
+    <w:lsdException w:name="Medium Shading 2 Accent 4" w:semiHidden="0" w:uiPriority="64" w:unhideWhenUsed="0"/>
+    <w:lsdException w:name="Medium List 1 Accent 4" w:semiHidden="0" w:uiPriority="65" w:unhideWhenUsed="0"/>
+    <w:lsdException w:name="Medium List 2 Accent 4" w:semiHidden="0" w:uiPriority="66" w:unhideWhenUsed="0"/>
+    <w:lsdException w:name="Medium Grid 1 Accent 4" w:semiHidden="0" w:uiPriority="67" w:unhideWhenUsed="0"/>
+    <w:lsdException w:name="Medium Grid 2 Accent 4" w:semiHidden="0" w:uiPriority="68" w:unhideWhenUsed="0"/>
+    <w:lsdException w:name="Medium Grid 3 Accent 4" w:semiHidden="0" w:uiPriority="69" w:unhideWhenUsed="0"/>
+    <w:lsdException w:name="Dark List Accent 4" w:semiHidden="0" w:uiPriority="70" w:unhideWhenUsed="0"/>
+    <w:lsdException w:name="Colorful Shading Accent 4" w:semiHidden="0" w:uiPriority="71" w:unhideWhenUsed="0"/>
+    <w:lsdException w:name="Colorful List Accent 4" w:semiHidden="0" w:uiPriority="72" w:unhideWhenUsed="0"/>
+    <w:lsdException w:name="Colorful Grid Accent 4" w:semiHidden="0" w:uiPriority="73" w:unhideWhenUsed="0"/>
+    <w:lsdException w:name="Light Shading Accent 5" w:semiHidden="0" w:uiPriority="60" w:unhideWhenUsed="0"/>
+    <w:lsdException w:name="Light List Accent 5" w:semiHidden="0" w:uiPriority="61" w:unhideWhenUsed="0"/>
+    <w:lsdException w:name="Light Grid Accent 5" w:semiHidden="0" w:uiPriority="62" w:unhideWhenUsed="0"/>
+    <w:lsdException w:name="Medium Shading 1 Accent 5" w:semiHidden="0" w:uiPriority="63" w:unhideWhenUsed="0"/>
+    <w:lsdException w:name="Medium Shading 2 Accent 5" w:semiHidden="0" w:uiPriority="64" w:unhideWhenUsed="0"/>
+    <w:lsdException w:name="Medium List 1 Accent 5" w:semiHidden="0" w:uiPriority="65" w:unhideWhenUsed="0"/>
+    <w:lsdException w:name="Medium List 2 Accent 5" w:semiHidden="0" w:uiPriority="66" w:unhideWhenUsed="0"/>
+    <w:lsdException w:name="Medium Grid 1 Accent 5" w:semiHidden="0" w:uiPriority="67" w:unhideWhenUsed="0"/>
+    <w:lsdException w:name="Medium Grid 2 Accent 5" w:semiHidden="0" w:uiPriority="68" w:unhideWhenUsed="0"/>
+    <w:lsdException w:name="Medium Grid 3 Accent 5" w:semiHidden="0" w:uiPriority="69" w:unhideWhenUsed="0"/>
+    <w:lsdException w:name="Dark List Accent 5" w:semiHidden="0" w:uiPriority="70" w:unhideWhenUsed="0"/>
+    <w:lsdException w:name="Colorful Shading Accent 5" w:semiHidden="0" w:uiPriority="71" w:unhideWhenUsed="0"/>
+    <w:lsdException w:name="Colorful List Accent 5" w:semiHidden="0" w:uiPriority="72" w:unhideWhenUsed="0"/>
+    <w:lsdException w:name="Colorful Grid Accent 5" w:semiHidden="0" w:uiPriority="73" w:unhideWhenUsed="0"/>
+    <w:lsdException w:name="Light Shading Accent 6" w:semiHidden="0" w:uiPriority="60" w:unhideWhenUsed="0"/>
+    <w:lsdException w:name="Light List Accent 6" w:semiHidden="0" w:uiPriority="61" w:unhideWhenUsed="0"/>
+    <w:lsdException w:name="Light Grid Accent 6" w:semiHidden="0" w:uiPriority="62" w:unhideWhenUsed="0"/>
+    <w:lsdException w:name="Medium Shading 1 Accent 6" w:semiHidden="0" w:uiPriority="63" w:unhideWhenUsed="0"/>
+    <w:lsdException w:name="Medium Shading 2 Accent 6" w:semiHidden="0" w:uiPriority="64" w:unhideWhenUsed="0"/>
+    <w:lsdException w:name="Medium List 1 Accent 6" w:semiHidden="0" w:uiPriority="65" w:unhideWhenUsed="0"/>
+    <w:lsdException w:name="Medium List 2 Accent 6" w:semiHidden="0" w:uiPriority="66" w:unhideWhenUsed="0"/>
+    <w:lsdException w:name="Medium Grid 1 Accent 6" w:semiHidden="0" w:uiPriority="67" w:unhideWhenUsed="0"/>
+    <w:lsdException w:name="Medium Grid 2 Accent 6" w:semiHidden="0" w:uiPriority="68" w:unhideWhenUsed="0"/>
+    <w:lsdException w:name="Medium Grid 3 Accent 6" w:semiHidden="0" w:uiPriority="69" w:unhideWhenUsed="0"/>
+    <w:lsdException w:name="Dark List Accent 6" w:semiHidden="0" w:uiPriority="70" w:unhideWhenUsed="0"/>
+    <w:lsdException w:name="Colorful Shading Accent 6" w:semiHidden="0" w:uiPriority="71" w:unhideWhenUsed="0"/>
+    <w:lsdException w:name="Colorful List Accent 6" w:semiHidden="0" w:uiPriority="72" w:unhideWhenUsed="0"/>
+    <w:lsdException w:name="Colorful Grid Accent 6" w:semiHidden="0" w:uiPriority="73" w:unhideWhenUsed="0"/>
+    <w:lsdException w:name="Subtle Emphasis" w:semiHidden="0" w:uiPriority="19" w:unhideWhenUsed="0" w:qFormat="1"/>
+    <w:lsdException w:name="Intense Emphasis" w:semiHidden="0" w:uiPriority="21" w:unhideWhenUsed="0" w:qFormat="1"/>
+    <w:lsdException w:name="Subtle Reference" w:semiHidden="0" w:uiPriority="31" w:unhideWhenUsed="0" w:qFormat="1"/>
+    <w:lsdException w:name="Intense Reference" w:semiHidden="0" w:uiPriority="32" w:unhideWhenUsed="0" w:qFormat="1"/>
+    <w:lsdException w:name="Book Title" w:semiHidden="0" w:uiPriority="33" w:unhideWhenUsed="0" w:qFormat="1"/>
+    <w:lsdException w:name="Bibliography" w:uiPriority="37"/>
+    <w:lsdException w:name="TOC Heading" w:uiPriority="39" w:qFormat="1"/>
   </w:latentStyles>
   <w:style w:type="paragraph" w:default="1" w:styleId="Normal">
     <w:name w:val="Normal"/>
@@ -13106,7 +13219,7 @@
   <a:extraClrSchemeLst/>
   <a:extLst>
     <a:ext uri="{05A4C25C-085E-4340-85A3-A5531E510DB2}">
-      <thm15:themeFamily xmlns:thm15="http://schemas.microsoft.com/office/thememl/2012/main" name="Office Theme" id="{62F939B6-93AF-4DB8-9C6B-D6C7DFDC589F}" vid="{4A3C46E8-61CC-4603-A589-7422A47A8E4A}"/>
+      <thm15:themeFamily xmlns:thm15="http://schemas.microsoft.com/office/thememl/2012/main" xmlns="" name="Office Theme" id="{62F939B6-93AF-4DB8-9C6B-D6C7DFDC589F}" vid="{4A3C46E8-61CC-4603-A589-7422A47A8E4A}"/>
     </a:ext>
   </a:extLst>
 </a:theme>

</xml_diff>